<commit_message>
feat(Layout): add export/import in Lay Layout
</commit_message>
<xml_diff>
--- a/use case/UseCase.docx
+++ b/use case/UseCase.docx
@@ -1,6 +1,6 @@
 
 <file path=word/document.xml><?xml version="1.0" encoding="utf-8"?>
-<w:document xmlns:wpc="http://schemas.microsoft.com/office/word/2010/wordprocessingCanvas" xmlns:cx="http://schemas.microsoft.com/office/drawing/2014/chartex" xmlns:mc="http://schemas.openxmlformats.org/markup-compatibility/2006" xmlns:o="urn:schemas-microsoft-com:office:office" xmlns:r="http://schemas.openxmlformats.org/officeDocument/2006/relationships" xmlns:m="http://schemas.openxmlformats.org/officeDocument/2006/math" xmlns:v="urn:schemas-microsoft-com:vml" xmlns:wp14="http://schemas.microsoft.com/office/word/2010/wordprocessingDrawing" xmlns:wp="http://schemas.openxmlformats.org/drawingml/2006/wordprocessingDrawing" xmlns:w10="urn:schemas-microsoft-com:office:word" xmlns:w="http://schemas.openxmlformats.org/wordprocessingml/2006/main" xmlns:w14="http://schemas.microsoft.com/office/word/2010/wordml" xmlns:w15="http://schemas.microsoft.com/office/word/2012/wordml" xmlns:w16se="http://schemas.microsoft.com/office/word/2015/wordml/symex" xmlns:wpg="http://schemas.microsoft.com/office/word/2010/wordprocessingGroup" xmlns:wpi="http://schemas.microsoft.com/office/word/2010/wordprocessingInk" xmlns:wne="http://schemas.microsoft.com/office/word/2006/wordml" xmlns:wps="http://schemas.microsoft.com/office/word/2010/wordprocessingShape" mc:Ignorable="w14 w15 w16se wp14">
+<w:document xmlns:wpc="http://schemas.microsoft.com/office/word/2010/wordprocessingCanvas" xmlns:mc="http://schemas.openxmlformats.org/markup-compatibility/2006" xmlns:o="urn:schemas-microsoft-com:office:office" xmlns:r="http://schemas.openxmlformats.org/officeDocument/2006/relationships" xmlns:m="http://schemas.openxmlformats.org/officeDocument/2006/math" xmlns:v="urn:schemas-microsoft-com:vml" xmlns:wp14="http://schemas.microsoft.com/office/word/2010/wordprocessingDrawing" xmlns:wp="http://schemas.openxmlformats.org/drawingml/2006/wordprocessingDrawing" xmlns:w10="urn:schemas-microsoft-com:office:word" xmlns:w="http://schemas.openxmlformats.org/wordprocessingml/2006/main" xmlns:w14="http://schemas.microsoft.com/office/word/2010/wordml" xmlns:w15="http://schemas.microsoft.com/office/word/2012/wordml" xmlns:wpg="http://schemas.microsoft.com/office/word/2010/wordprocessingGroup" xmlns:wpi="http://schemas.microsoft.com/office/word/2010/wordprocessingInk" xmlns:wne="http://schemas.microsoft.com/office/word/2006/wordml" xmlns:wps="http://schemas.microsoft.com/office/word/2010/wordprocessingShape" mc:Ignorable="w14 w15 wp14">
   <w:body>
     <w:p>
       <w:pPr>
@@ -976,15 +976,7 @@
           <w:sz w:val="28"/>
           <w:szCs w:val="28"/>
         </w:rPr>
-        <w:t>Заказчик</w:t>
-      </w:r>
-      <w:r>
-        <w:rPr>
-          <w:rFonts w:ascii="Times New Roman" w:hAnsi="Times New Roman" w:cs="Times New Roman"/>
-          <w:sz w:val="28"/>
-          <w:szCs w:val="28"/>
-        </w:rPr>
-        <w:t xml:space="preserve"> открывает приложение;</w:t>
+        <w:t>Заказчик открывает приложение;</w:t>
       </w:r>
     </w:p>
     <w:p>
@@ -1786,15 +1778,7 @@
           <w:sz w:val="28"/>
           <w:szCs w:val="28"/>
         </w:rPr>
-        <w:t>Исполнитель</w:t>
-      </w:r>
-      <w:r>
-        <w:rPr>
-          <w:rFonts w:ascii="Times New Roman" w:hAnsi="Times New Roman" w:cs="Times New Roman"/>
-          <w:sz w:val="28"/>
-          <w:szCs w:val="28"/>
-        </w:rPr>
-        <w:t xml:space="preserve"> открывает приложение;</w:t>
+        <w:t>Исполнитель открывает приложение;</w:t>
       </w:r>
     </w:p>
     <w:p>
@@ -1818,23 +1802,7 @@
           <w:sz w:val="28"/>
           <w:szCs w:val="28"/>
         </w:rPr>
-        <w:t>Исполнитель</w:t>
-      </w:r>
-      <w:r>
-        <w:rPr>
-          <w:rFonts w:ascii="Times New Roman" w:hAnsi="Times New Roman" w:cs="Times New Roman"/>
-          <w:sz w:val="28"/>
-          <w:szCs w:val="28"/>
-        </w:rPr>
-        <w:t xml:space="preserve"> </w:t>
-      </w:r>
-      <w:r>
-        <w:rPr>
-          <w:rFonts w:ascii="Times New Roman" w:hAnsi="Times New Roman" w:cs="Times New Roman"/>
-          <w:sz w:val="28"/>
-          <w:szCs w:val="28"/>
-        </w:rPr>
-        <w:t>входит в окно авторизации;</w:t>
+        <w:t>Исполнитель входит в окно авторизации;</w:t>
       </w:r>
     </w:p>
     <w:p>
@@ -1918,23 +1886,7 @@
           <w:sz w:val="28"/>
           <w:szCs w:val="28"/>
         </w:rPr>
-        <w:t>Выйти из учетной записи, если это необходимо и</w:t>
-      </w:r>
-      <w:r>
-        <w:rPr>
-          <w:rFonts w:ascii="Times New Roman" w:hAnsi="Times New Roman" w:cs="Times New Roman"/>
-          <w:sz w:val="28"/>
-          <w:szCs w:val="28"/>
-        </w:rPr>
-        <w:t xml:space="preserve"> и</w:t>
-      </w:r>
-      <w:r>
-        <w:rPr>
-          <w:rFonts w:ascii="Times New Roman" w:hAnsi="Times New Roman" w:cs="Times New Roman"/>
-          <w:sz w:val="28"/>
-          <w:szCs w:val="28"/>
-        </w:rPr>
-        <w:t>сполнитель уже авторизован;</w:t>
+        <w:t>Выйти из учетной записи, если это необходимо и исполнитель уже авторизован;</w:t>
       </w:r>
     </w:p>
     <w:p>
@@ -1958,23 +1910,7 @@
           <w:sz w:val="28"/>
           <w:szCs w:val="28"/>
         </w:rPr>
-        <w:t>После авторизации окно заказов в центральной части приложения меняется на форму</w:t>
-      </w:r>
-      <w:r>
-        <w:rPr>
-          <w:rFonts w:ascii="Times New Roman" w:hAnsi="Times New Roman" w:cs="Times New Roman"/>
-          <w:sz w:val="28"/>
-          <w:szCs w:val="28"/>
-        </w:rPr>
-        <w:t xml:space="preserve"> исполнителя</w:t>
-      </w:r>
-      <w:r>
-        <w:rPr>
-          <w:rFonts w:ascii="Times New Roman" w:hAnsi="Times New Roman" w:cs="Times New Roman"/>
-          <w:sz w:val="28"/>
-          <w:szCs w:val="28"/>
-        </w:rPr>
-        <w:t xml:space="preserve">, в которой </w:t>
+        <w:t xml:space="preserve">После авторизации окно заказов в центральной части приложения меняется на форму исполнителя, в которой </w:t>
       </w:r>
       <w:r>
         <w:rPr>
@@ -2352,15 +2288,7 @@
           <w:sz w:val="28"/>
           <w:szCs w:val="28"/>
         </w:rPr>
-        <w:t>Исполнитель</w:t>
-      </w:r>
-      <w:r>
-        <w:rPr>
-          <w:rFonts w:ascii="Times New Roman" w:hAnsi="Times New Roman" w:cs="Times New Roman"/>
-          <w:sz w:val="28"/>
-          <w:szCs w:val="28"/>
-        </w:rPr>
-        <w:t xml:space="preserve"> открывает приложение;</w:t>
+        <w:t>Исполнитель открывает приложение;</w:t>
       </w:r>
     </w:p>
     <w:p>
@@ -2384,23 +2312,7 @@
           <w:sz w:val="28"/>
           <w:szCs w:val="28"/>
         </w:rPr>
-        <w:t>Исполнитель</w:t>
-      </w:r>
-      <w:r>
-        <w:rPr>
-          <w:rFonts w:ascii="Times New Roman" w:hAnsi="Times New Roman" w:cs="Times New Roman"/>
-          <w:sz w:val="28"/>
-          <w:szCs w:val="28"/>
-        </w:rPr>
-        <w:t xml:space="preserve"> </w:t>
-      </w:r>
-      <w:r>
-        <w:rPr>
-          <w:rFonts w:ascii="Times New Roman" w:hAnsi="Times New Roman" w:cs="Times New Roman"/>
-          <w:sz w:val="28"/>
-          <w:szCs w:val="28"/>
-        </w:rPr>
-        <w:t>входит в окно авторизации;</w:t>
+        <w:t>Исполнитель входит в окно авторизации;</w:t>
       </w:r>
     </w:p>
     <w:p>
@@ -2500,15 +2412,7 @@
           <w:sz w:val="28"/>
           <w:szCs w:val="28"/>
         </w:rPr>
-        <w:t>и</w:t>
-      </w:r>
-      <w:r>
-        <w:rPr>
-          <w:rFonts w:ascii="Times New Roman" w:hAnsi="Times New Roman" w:cs="Times New Roman"/>
-          <w:sz w:val="28"/>
-          <w:szCs w:val="28"/>
-        </w:rPr>
-        <w:t>сполнитель уже авторизован;</w:t>
+        <w:t>исполнитель уже авторизован;</w:t>
       </w:r>
     </w:p>
     <w:p>
@@ -2558,15 +2462,7 @@
           <w:szCs w:val="28"/>
         </w:rPr>
         <w:lastRenderedPageBreak/>
-        <w:t>После авторизации окно заказов в центральной части приложения меняется на форму</w:t>
-      </w:r>
-      <w:r>
-        <w:rPr>
-          <w:rFonts w:ascii="Times New Roman" w:hAnsi="Times New Roman" w:cs="Times New Roman"/>
-          <w:sz w:val="28"/>
-          <w:szCs w:val="28"/>
-        </w:rPr>
-        <w:t xml:space="preserve"> исполнителя</w:t>
+        <w:t>После авторизации окно заказов в центральной части приложения меняется на форму исполнителя</w:t>
       </w:r>
       <w:r>
         <w:rPr>
@@ -2598,23 +2494,7 @@
           <w:sz w:val="28"/>
           <w:szCs w:val="28"/>
         </w:rPr>
-        <w:t xml:space="preserve">Нажимает на кнопку «Удалить заказ» и </w:t>
-      </w:r>
-      <w:r>
-        <w:rPr>
-          <w:rFonts w:ascii="Times New Roman" w:hAnsi="Times New Roman" w:cs="Times New Roman"/>
-          <w:sz w:val="28"/>
-          <w:szCs w:val="28"/>
-        </w:rPr>
-        <w:t>и</w:t>
-      </w:r>
-      <w:r>
-        <w:rPr>
-          <w:rFonts w:ascii="Times New Roman" w:hAnsi="Times New Roman" w:cs="Times New Roman"/>
-          <w:sz w:val="28"/>
-          <w:szCs w:val="28"/>
-        </w:rPr>
-        <w:t>сполнитель удаляет</w:t>
+        <w:t>Нажимает на кнопку «Удалить заказ» и исполнитель удаляет</w:t>
       </w:r>
       <w:r>
         <w:rPr>
@@ -3778,429 +3658,1435 @@
         </w:rPr>
         <w:t xml:space="preserve"> данных»</w:t>
       </w:r>
+    </w:p>
+    <w:p>
+      <w:pPr>
+        <w:spacing w:after="0" w:line="360" w:lineRule="auto"/>
+        <w:jc w:val="both"/>
+        <w:rPr>
+          <w:rFonts w:ascii="Times New Roman" w:hAnsi="Times New Roman" w:cs="Times New Roman"/>
+          <w:b/>
+          <w:sz w:val="28"/>
+          <w:szCs w:val="28"/>
+        </w:rPr>
+      </w:pPr>
+      <w:r>
+        <w:rPr>
+          <w:rFonts w:ascii="Times New Roman" w:hAnsi="Times New Roman" w:cs="Times New Roman"/>
+          <w:b/>
+          <w:sz w:val="28"/>
+          <w:szCs w:val="28"/>
+        </w:rPr>
+        <w:t>Основной сценарий – «</w:t>
+      </w:r>
+      <w:r>
+        <w:rPr>
+          <w:rFonts w:ascii="Times New Roman" w:hAnsi="Times New Roman" w:cs="Times New Roman"/>
+          <w:b/>
+          <w:sz w:val="28"/>
+          <w:szCs w:val="28"/>
+        </w:rPr>
+        <w:t>Выгрузка размеченных данных</w:t>
+      </w:r>
+      <w:r>
+        <w:rPr>
+          <w:rFonts w:ascii="Times New Roman" w:hAnsi="Times New Roman" w:cs="Times New Roman"/>
+          <w:b/>
+          <w:sz w:val="28"/>
+          <w:szCs w:val="28"/>
+        </w:rPr>
+        <w:t>»</w:t>
+      </w:r>
+    </w:p>
+    <w:p>
+      <w:pPr>
+        <w:spacing w:after="0" w:line="360" w:lineRule="auto"/>
+        <w:jc w:val="both"/>
+        <w:rPr>
+          <w:rFonts w:ascii="Times New Roman" w:hAnsi="Times New Roman" w:cs="Times New Roman"/>
+          <w:b/>
+          <w:sz w:val="28"/>
+          <w:szCs w:val="28"/>
+        </w:rPr>
+      </w:pPr>
+      <w:r>
+        <w:rPr>
+          <w:rFonts w:ascii="Times New Roman" w:hAnsi="Times New Roman" w:cs="Times New Roman"/>
+          <w:b/>
+          <w:sz w:val="28"/>
+          <w:szCs w:val="28"/>
+        </w:rPr>
+        <w:t>Действующее лицо: Заказчик</w:t>
+      </w:r>
+    </w:p>
+    <w:p>
+      <w:pPr>
+        <w:pStyle w:val="a4"/>
+        <w:numPr>
+          <w:ilvl w:val="0"/>
+          <w:numId w:val="14"/>
+        </w:numPr>
+        <w:spacing w:after="0" w:line="360" w:lineRule="auto"/>
+        <w:jc w:val="both"/>
+        <w:rPr>
+          <w:rFonts w:ascii="Times New Roman" w:hAnsi="Times New Roman" w:cs="Times New Roman"/>
+          <w:sz w:val="28"/>
+          <w:szCs w:val="28"/>
+        </w:rPr>
+      </w:pPr>
+      <w:r>
+        <w:rPr>
+          <w:rFonts w:ascii="Times New Roman" w:hAnsi="Times New Roman" w:cs="Times New Roman"/>
+          <w:sz w:val="28"/>
+          <w:szCs w:val="28"/>
+        </w:rPr>
+        <w:t>Заказчик открывает приложение;</w:t>
+      </w:r>
+    </w:p>
+    <w:p>
+      <w:pPr>
+        <w:pStyle w:val="a4"/>
+        <w:numPr>
+          <w:ilvl w:val="0"/>
+          <w:numId w:val="14"/>
+        </w:numPr>
+        <w:spacing w:after="0" w:line="360" w:lineRule="auto"/>
+        <w:jc w:val="both"/>
+        <w:rPr>
+          <w:rFonts w:ascii="Times New Roman" w:hAnsi="Times New Roman" w:cs="Times New Roman"/>
+          <w:sz w:val="28"/>
+          <w:szCs w:val="28"/>
+        </w:rPr>
+      </w:pPr>
+      <w:r>
+        <w:rPr>
+          <w:rFonts w:ascii="Times New Roman" w:hAnsi="Times New Roman" w:cs="Times New Roman"/>
+          <w:sz w:val="28"/>
+          <w:szCs w:val="28"/>
+        </w:rPr>
+        <w:t>Заказчик входит в окно авторизации;</w:t>
+      </w:r>
+    </w:p>
+    <w:p>
+      <w:pPr>
+        <w:pStyle w:val="a4"/>
+        <w:numPr>
+          <w:ilvl w:val="1"/>
+          <w:numId w:val="14"/>
+        </w:numPr>
+        <w:spacing w:after="0" w:line="360" w:lineRule="auto"/>
+        <w:jc w:val="both"/>
+        <w:rPr>
+          <w:rFonts w:ascii="Times New Roman" w:hAnsi="Times New Roman" w:cs="Times New Roman"/>
+          <w:sz w:val="28"/>
+          <w:szCs w:val="28"/>
+        </w:rPr>
+      </w:pPr>
+      <w:r>
+        <w:rPr>
+          <w:rFonts w:ascii="Times New Roman" w:hAnsi="Times New Roman" w:cs="Times New Roman"/>
+          <w:sz w:val="28"/>
+          <w:szCs w:val="28"/>
+        </w:rPr>
+        <w:t xml:space="preserve">В данном окне можно авторизоваться, введя </w:t>
+      </w:r>
+      <w:r>
+        <w:rPr>
+          <w:rFonts w:ascii="Times New Roman" w:hAnsi="Times New Roman" w:cs="Times New Roman"/>
+          <w:sz w:val="28"/>
+          <w:szCs w:val="28"/>
+          <w:lang w:val="en-US"/>
+        </w:rPr>
+        <w:t>e</w:t>
+      </w:r>
+      <w:r>
+        <w:rPr>
+          <w:rFonts w:ascii="Times New Roman" w:hAnsi="Times New Roman" w:cs="Times New Roman"/>
+          <w:sz w:val="28"/>
+          <w:szCs w:val="28"/>
+        </w:rPr>
+        <w:t>-</w:t>
+      </w:r>
+      <w:r>
+        <w:rPr>
+          <w:rFonts w:ascii="Times New Roman" w:hAnsi="Times New Roman" w:cs="Times New Roman"/>
+          <w:sz w:val="28"/>
+          <w:szCs w:val="28"/>
+          <w:lang w:val="en-US"/>
+        </w:rPr>
+        <w:t>mail</w:t>
+      </w:r>
+      <w:r>
+        <w:rPr>
+          <w:rFonts w:ascii="Times New Roman" w:hAnsi="Times New Roman" w:cs="Times New Roman"/>
+          <w:sz w:val="28"/>
+          <w:szCs w:val="28"/>
+        </w:rPr>
+        <w:t xml:space="preserve"> и пароль;</w:t>
+      </w:r>
+    </w:p>
+    <w:p>
+      <w:pPr>
+        <w:pStyle w:val="a4"/>
+        <w:numPr>
+          <w:ilvl w:val="1"/>
+          <w:numId w:val="14"/>
+        </w:numPr>
+        <w:spacing w:after="0" w:line="360" w:lineRule="auto"/>
+        <w:jc w:val="both"/>
+        <w:rPr>
+          <w:rFonts w:ascii="Times New Roman" w:hAnsi="Times New Roman" w:cs="Times New Roman"/>
+          <w:sz w:val="28"/>
+          <w:szCs w:val="28"/>
+        </w:rPr>
+      </w:pPr>
+      <w:r>
+        <w:rPr>
+          <w:rFonts w:ascii="Times New Roman" w:hAnsi="Times New Roman" w:cs="Times New Roman"/>
+          <w:sz w:val="28"/>
+          <w:szCs w:val="28"/>
+        </w:rPr>
+        <w:t>Выйти из учетной записи, если это необходимо и</w:t>
+      </w:r>
+      <w:r>
+        <w:rPr>
+          <w:rFonts w:ascii="Times New Roman" w:hAnsi="Times New Roman" w:cs="Times New Roman"/>
+          <w:sz w:val="28"/>
+          <w:szCs w:val="28"/>
+        </w:rPr>
+        <w:t xml:space="preserve"> </w:t>
+      </w:r>
+      <w:r>
+        <w:rPr>
+          <w:rFonts w:ascii="Times New Roman" w:hAnsi="Times New Roman" w:cs="Times New Roman"/>
+          <w:sz w:val="28"/>
+          <w:szCs w:val="28"/>
+        </w:rPr>
+        <w:t>заказчик уже авторизован;</w:t>
+      </w:r>
+    </w:p>
+    <w:p>
+      <w:pPr>
+        <w:pStyle w:val="a4"/>
+        <w:numPr>
+          <w:ilvl w:val="1"/>
+          <w:numId w:val="14"/>
+        </w:numPr>
+        <w:spacing w:after="0" w:line="360" w:lineRule="auto"/>
+        <w:jc w:val="both"/>
+        <w:rPr>
+          <w:rFonts w:ascii="Times New Roman" w:hAnsi="Times New Roman" w:cs="Times New Roman"/>
+          <w:sz w:val="28"/>
+          <w:szCs w:val="28"/>
+        </w:rPr>
+      </w:pPr>
+      <w:r>
+        <w:rPr>
+          <w:rFonts w:ascii="Times New Roman" w:hAnsi="Times New Roman" w:cs="Times New Roman"/>
+          <w:sz w:val="28"/>
+          <w:szCs w:val="28"/>
+        </w:rPr>
+        <w:t>Зарегистрироваться в новом окне, заполнив данные о себе и придумав пароль;</w:t>
+      </w:r>
+    </w:p>
+    <w:p>
+      <w:pPr>
+        <w:pStyle w:val="a4"/>
+        <w:numPr>
+          <w:ilvl w:val="0"/>
+          <w:numId w:val="14"/>
+        </w:numPr>
+        <w:spacing w:after="0" w:line="360" w:lineRule="auto"/>
+        <w:jc w:val="both"/>
+        <w:rPr>
+          <w:rFonts w:ascii="Times New Roman" w:hAnsi="Times New Roman" w:cs="Times New Roman"/>
+          <w:sz w:val="28"/>
+          <w:szCs w:val="28"/>
+        </w:rPr>
+      </w:pPr>
+      <w:r>
+        <w:rPr>
+          <w:rFonts w:ascii="Times New Roman" w:hAnsi="Times New Roman" w:cs="Times New Roman"/>
+          <w:sz w:val="28"/>
+          <w:szCs w:val="28"/>
+        </w:rPr>
+        <w:lastRenderedPageBreak/>
+        <w:t>После авторизации окно заказов в центральной части приложения меняется на форму заказчика, в которой можно управлять находящимися в БД своими заказами и запрашивать статистику;</w:t>
+      </w:r>
+    </w:p>
+    <w:p>
+      <w:pPr>
+        <w:pStyle w:val="a4"/>
+        <w:numPr>
+          <w:ilvl w:val="0"/>
+          <w:numId w:val="14"/>
+        </w:numPr>
+        <w:spacing w:after="0" w:line="360" w:lineRule="auto"/>
+        <w:jc w:val="both"/>
+        <w:rPr>
+          <w:rFonts w:ascii="Times New Roman" w:hAnsi="Times New Roman" w:cs="Times New Roman"/>
+          <w:sz w:val="28"/>
+          <w:szCs w:val="28"/>
+        </w:rPr>
+      </w:pPr>
+      <w:r>
+        <w:rPr>
+          <w:rFonts w:ascii="Times New Roman" w:hAnsi="Times New Roman" w:cs="Times New Roman"/>
+          <w:sz w:val="28"/>
+          <w:szCs w:val="28"/>
+        </w:rPr>
+        <w:t>Заказчик нажимает на кнопку «Выгрузить данные»</w:t>
+      </w:r>
+      <w:r>
+        <w:rPr>
+          <w:rFonts w:ascii="Times New Roman" w:hAnsi="Times New Roman" w:cs="Times New Roman"/>
+          <w:sz w:val="28"/>
+          <w:szCs w:val="28"/>
+        </w:rPr>
+        <w:t xml:space="preserve"> </w:t>
+      </w:r>
+      <w:r>
+        <w:rPr>
+          <w:rFonts w:ascii="Times New Roman" w:hAnsi="Times New Roman" w:cs="Times New Roman"/>
+          <w:sz w:val="28"/>
+          <w:szCs w:val="28"/>
+        </w:rPr>
+        <w:t>где заказчик выбирает как скачать файлы.</w:t>
+      </w:r>
+    </w:p>
+    <w:p>
+      <w:pPr>
+        <w:pStyle w:val="a4"/>
+        <w:numPr>
+          <w:ilvl w:val="0"/>
+          <w:numId w:val="14"/>
+        </w:numPr>
+        <w:spacing w:after="0" w:line="360" w:lineRule="auto"/>
+        <w:jc w:val="both"/>
+        <w:rPr>
+          <w:rFonts w:ascii="Times New Roman" w:hAnsi="Times New Roman" w:cs="Times New Roman"/>
+          <w:sz w:val="28"/>
+          <w:szCs w:val="28"/>
+        </w:rPr>
+      </w:pPr>
+      <w:r>
+        <w:rPr>
+          <w:rFonts w:ascii="Times New Roman" w:hAnsi="Times New Roman" w:cs="Times New Roman"/>
+          <w:sz w:val="28"/>
+          <w:szCs w:val="28"/>
+        </w:rPr>
+        <w:t>Заказчик скачивает файлы в БД.</w:t>
+      </w:r>
+    </w:p>
+    <w:p>
+      <w:pPr>
+        <w:pStyle w:val="a4"/>
+        <w:spacing w:after="0" w:line="360" w:lineRule="auto"/>
+        <w:ind w:left="0" w:firstLine="709"/>
+        <w:jc w:val="both"/>
+        <w:rPr>
+          <w:rFonts w:ascii="Times New Roman" w:hAnsi="Times New Roman" w:cs="Times New Roman"/>
+          <w:b/>
+          <w:sz w:val="28"/>
+          <w:szCs w:val="28"/>
+        </w:rPr>
+      </w:pPr>
+      <w:r>
+        <w:rPr>
+          <w:rFonts w:ascii="Times New Roman" w:hAnsi="Times New Roman" w:cs="Times New Roman"/>
+          <w:b/>
+          <w:sz w:val="28"/>
+          <w:szCs w:val="28"/>
+        </w:rPr>
+        <w:t>Альтернативный сценарий.</w:t>
+      </w:r>
+    </w:p>
+    <w:p>
+      <w:pPr>
+        <w:pStyle w:val="a4"/>
+        <w:spacing w:after="0" w:line="360" w:lineRule="auto"/>
+        <w:ind w:left="0" w:firstLine="709"/>
+        <w:jc w:val="both"/>
+        <w:rPr>
+          <w:rFonts w:ascii="Times New Roman" w:hAnsi="Times New Roman" w:cs="Times New Roman"/>
+          <w:b/>
+          <w:sz w:val="28"/>
+          <w:szCs w:val="28"/>
+        </w:rPr>
+      </w:pPr>
+      <w:r>
+        <w:rPr>
+          <w:rFonts w:ascii="Times New Roman" w:hAnsi="Times New Roman" w:cs="Times New Roman"/>
+          <w:b/>
+          <w:sz w:val="28"/>
+          <w:szCs w:val="28"/>
+        </w:rPr>
+        <w:t xml:space="preserve">Действующее лицо: </w:t>
+      </w:r>
+      <w:r>
+        <w:rPr>
+          <w:rFonts w:ascii="Times New Roman" w:hAnsi="Times New Roman" w:cs="Times New Roman"/>
+          <w:b/>
+          <w:sz w:val="28"/>
+          <w:szCs w:val="28"/>
+        </w:rPr>
+        <w:t>Заказчик</w:t>
+      </w:r>
+    </w:p>
+    <w:p>
+      <w:pPr>
+        <w:pStyle w:val="a4"/>
+        <w:numPr>
+          <w:ilvl w:val="0"/>
+          <w:numId w:val="15"/>
+        </w:numPr>
+        <w:spacing w:after="0" w:line="360" w:lineRule="auto"/>
+        <w:jc w:val="both"/>
+        <w:rPr>
+          <w:rFonts w:ascii="Times New Roman" w:hAnsi="Times New Roman" w:cs="Times New Roman"/>
+          <w:sz w:val="28"/>
+          <w:szCs w:val="28"/>
+        </w:rPr>
+      </w:pPr>
+      <w:r>
+        <w:rPr>
+          <w:rFonts w:ascii="Times New Roman" w:hAnsi="Times New Roman" w:cs="Times New Roman"/>
+          <w:sz w:val="28"/>
+          <w:szCs w:val="28"/>
+        </w:rPr>
+        <w:t>Заказчик, войдя в приложение, входит в окно авторизации;</w:t>
+      </w:r>
+    </w:p>
+    <w:p>
+      <w:pPr>
+        <w:pStyle w:val="a4"/>
+        <w:numPr>
+          <w:ilvl w:val="0"/>
+          <w:numId w:val="15"/>
+        </w:numPr>
+        <w:spacing w:after="0" w:line="360" w:lineRule="auto"/>
+        <w:jc w:val="both"/>
+        <w:rPr>
+          <w:rFonts w:ascii="Times New Roman" w:hAnsi="Times New Roman" w:cs="Times New Roman"/>
+          <w:sz w:val="28"/>
+          <w:szCs w:val="28"/>
+        </w:rPr>
+      </w:pPr>
+      <w:r>
+        <w:rPr>
+          <w:rFonts w:ascii="Times New Roman" w:hAnsi="Times New Roman" w:cs="Times New Roman"/>
+          <w:sz w:val="28"/>
+          <w:szCs w:val="28"/>
+        </w:rPr>
+        <w:t xml:space="preserve">Заказчик неправильно указывает </w:t>
+      </w:r>
+      <w:r>
+        <w:rPr>
+          <w:rFonts w:ascii="Times New Roman" w:hAnsi="Times New Roman" w:cs="Times New Roman"/>
+          <w:sz w:val="28"/>
+          <w:szCs w:val="28"/>
+          <w:lang w:val="en-US"/>
+        </w:rPr>
+        <w:t>e</w:t>
+      </w:r>
+      <w:r>
+        <w:rPr>
+          <w:rFonts w:ascii="Times New Roman" w:hAnsi="Times New Roman" w:cs="Times New Roman"/>
+          <w:sz w:val="28"/>
+          <w:szCs w:val="28"/>
+        </w:rPr>
+        <w:t>-</w:t>
+      </w:r>
+      <w:r>
+        <w:rPr>
+          <w:rFonts w:ascii="Times New Roman" w:hAnsi="Times New Roman" w:cs="Times New Roman"/>
+          <w:sz w:val="28"/>
+          <w:szCs w:val="28"/>
+          <w:lang w:val="en-US"/>
+        </w:rPr>
+        <w:t>mail</w:t>
+      </w:r>
+      <w:r>
+        <w:rPr>
+          <w:rFonts w:ascii="Times New Roman" w:hAnsi="Times New Roman" w:cs="Times New Roman"/>
+          <w:sz w:val="28"/>
+          <w:szCs w:val="28"/>
+        </w:rPr>
+        <w:t xml:space="preserve"> </w:t>
+      </w:r>
+      <w:r>
+        <w:rPr>
+          <w:rFonts w:ascii="Times New Roman" w:hAnsi="Times New Roman" w:cs="Times New Roman"/>
+          <w:sz w:val="28"/>
+          <w:szCs w:val="28"/>
+        </w:rPr>
+        <w:t>и пароль;</w:t>
+      </w:r>
+    </w:p>
+    <w:p>
+      <w:pPr>
+        <w:pStyle w:val="a4"/>
+        <w:numPr>
+          <w:ilvl w:val="0"/>
+          <w:numId w:val="15"/>
+        </w:numPr>
+        <w:spacing w:after="0" w:line="360" w:lineRule="auto"/>
+        <w:jc w:val="both"/>
+        <w:rPr>
+          <w:rFonts w:ascii="Times New Roman" w:hAnsi="Times New Roman" w:cs="Times New Roman"/>
+          <w:sz w:val="28"/>
+          <w:szCs w:val="28"/>
+        </w:rPr>
+      </w:pPr>
+      <w:r>
+        <w:rPr>
+          <w:rFonts w:ascii="Times New Roman" w:hAnsi="Times New Roman" w:cs="Times New Roman"/>
+          <w:sz w:val="28"/>
+          <w:szCs w:val="28"/>
+        </w:rPr>
+        <w:t>Заказчик остается в статусе «неавторизированного пользователя».</w:t>
+      </w:r>
+    </w:p>
+    <w:p>
+      <w:pPr>
+        <w:pStyle w:val="a4"/>
+        <w:numPr>
+          <w:ilvl w:val="0"/>
+          <w:numId w:val="2"/>
+        </w:numPr>
+        <w:spacing w:before="240" w:after="0" w:line="360" w:lineRule="auto"/>
+        <w:ind w:left="0" w:firstLine="709"/>
+        <w:jc w:val="both"/>
+        <w:rPr>
+          <w:rFonts w:ascii="Times New Roman" w:hAnsi="Times New Roman" w:cs="Times New Roman"/>
+          <w:b/>
+          <w:sz w:val="28"/>
+          <w:szCs w:val="28"/>
+        </w:rPr>
+      </w:pPr>
+      <w:r>
+        <w:rPr>
+          <w:rFonts w:ascii="Times New Roman" w:hAnsi="Times New Roman" w:cs="Times New Roman"/>
+          <w:b/>
+          <w:sz w:val="28"/>
+          <w:szCs w:val="28"/>
+        </w:rPr>
+        <w:t>Сценарий использования – «</w:t>
+      </w:r>
+      <w:r>
+        <w:rPr>
+          <w:rFonts w:ascii="Times New Roman" w:hAnsi="Times New Roman" w:cs="Times New Roman"/>
+          <w:b/>
+          <w:sz w:val="28"/>
+          <w:szCs w:val="28"/>
+        </w:rPr>
+        <w:t>Выгрузка</w:t>
+      </w:r>
+      <w:r>
+        <w:rPr>
+          <w:rFonts w:ascii="Times New Roman" w:hAnsi="Times New Roman" w:cs="Times New Roman"/>
+          <w:b/>
+          <w:sz w:val="28"/>
+          <w:szCs w:val="28"/>
+        </w:rPr>
+        <w:t xml:space="preserve"> и загрузка</w:t>
+      </w:r>
+      <w:r>
+        <w:rPr>
+          <w:rFonts w:ascii="Times New Roman" w:hAnsi="Times New Roman" w:cs="Times New Roman"/>
+          <w:b/>
+          <w:sz w:val="28"/>
+          <w:szCs w:val="28"/>
+        </w:rPr>
+        <w:t xml:space="preserve"> </w:t>
+      </w:r>
+      <w:r>
+        <w:rPr>
+          <w:rFonts w:ascii="Times New Roman" w:hAnsi="Times New Roman" w:cs="Times New Roman"/>
+          <w:b/>
+          <w:sz w:val="28"/>
+          <w:szCs w:val="28"/>
+        </w:rPr>
+        <w:t>структуры базы данных</w:t>
+      </w:r>
+      <w:r>
+        <w:rPr>
+          <w:rFonts w:ascii="Times New Roman" w:hAnsi="Times New Roman" w:cs="Times New Roman"/>
+          <w:b/>
+          <w:sz w:val="28"/>
+          <w:szCs w:val="28"/>
+        </w:rPr>
+        <w:t>»</w:t>
+      </w:r>
+    </w:p>
+    <w:p>
+      <w:pPr>
+        <w:spacing w:after="0" w:line="360" w:lineRule="auto"/>
+        <w:jc w:val="both"/>
+        <w:rPr>
+          <w:rFonts w:ascii="Times New Roman" w:hAnsi="Times New Roman" w:cs="Times New Roman"/>
+          <w:b/>
+          <w:sz w:val="28"/>
+          <w:szCs w:val="28"/>
+        </w:rPr>
+      </w:pPr>
+      <w:r>
+        <w:rPr>
+          <w:rFonts w:ascii="Times New Roman" w:hAnsi="Times New Roman" w:cs="Times New Roman"/>
+          <w:b/>
+          <w:sz w:val="28"/>
+          <w:szCs w:val="28"/>
+        </w:rPr>
+        <w:t>Основной сценарий – «</w:t>
+      </w:r>
+      <w:r>
+        <w:rPr>
+          <w:rFonts w:ascii="Times New Roman" w:hAnsi="Times New Roman" w:cs="Times New Roman"/>
+          <w:b/>
+          <w:sz w:val="28"/>
+          <w:szCs w:val="28"/>
+        </w:rPr>
+        <w:t xml:space="preserve">Выгрузка </w:t>
+      </w:r>
+      <w:r>
+        <w:rPr>
+          <w:rFonts w:ascii="Times New Roman" w:hAnsi="Times New Roman" w:cs="Times New Roman"/>
+          <w:b/>
+          <w:sz w:val="28"/>
+          <w:szCs w:val="28"/>
+        </w:rPr>
+        <w:t>базы данных</w:t>
+      </w:r>
+      <w:r>
+        <w:rPr>
+          <w:rFonts w:ascii="Times New Roman" w:hAnsi="Times New Roman" w:cs="Times New Roman"/>
+          <w:b/>
+          <w:sz w:val="28"/>
+          <w:szCs w:val="28"/>
+        </w:rPr>
+        <w:t>»</w:t>
+      </w:r>
+    </w:p>
+    <w:p>
+      <w:pPr>
+        <w:spacing w:after="0" w:line="360" w:lineRule="auto"/>
+        <w:jc w:val="both"/>
+        <w:rPr>
+          <w:rFonts w:ascii="Times New Roman" w:hAnsi="Times New Roman" w:cs="Times New Roman"/>
+          <w:b/>
+          <w:sz w:val="28"/>
+          <w:szCs w:val="28"/>
+        </w:rPr>
+      </w:pPr>
+      <w:r>
+        <w:rPr>
+          <w:rFonts w:ascii="Times New Roman" w:hAnsi="Times New Roman" w:cs="Times New Roman"/>
+          <w:b/>
+          <w:sz w:val="28"/>
+          <w:szCs w:val="28"/>
+        </w:rPr>
+        <w:t xml:space="preserve">Действующее лицо: </w:t>
+      </w:r>
+      <w:r>
+        <w:rPr>
+          <w:rFonts w:ascii="Times New Roman" w:hAnsi="Times New Roman" w:cs="Times New Roman"/>
+          <w:b/>
+          <w:sz w:val="28"/>
+          <w:szCs w:val="28"/>
+        </w:rPr>
+        <w:t>Админ</w:t>
+      </w:r>
+    </w:p>
+    <w:p>
+      <w:pPr>
+        <w:pStyle w:val="a4"/>
+        <w:numPr>
+          <w:ilvl w:val="0"/>
+          <w:numId w:val="16"/>
+        </w:numPr>
+        <w:spacing w:after="0" w:line="360" w:lineRule="auto"/>
+        <w:jc w:val="both"/>
+        <w:rPr>
+          <w:rFonts w:ascii="Times New Roman" w:hAnsi="Times New Roman" w:cs="Times New Roman"/>
+          <w:sz w:val="28"/>
+          <w:szCs w:val="28"/>
+        </w:rPr>
+      </w:pPr>
+      <w:r>
+        <w:rPr>
+          <w:rFonts w:ascii="Times New Roman" w:hAnsi="Times New Roman" w:cs="Times New Roman"/>
+          <w:sz w:val="28"/>
+          <w:szCs w:val="28"/>
+        </w:rPr>
+        <w:t>Админ</w:t>
+      </w:r>
+      <w:r>
+        <w:rPr>
+          <w:rFonts w:ascii="Times New Roman" w:hAnsi="Times New Roman" w:cs="Times New Roman"/>
+          <w:sz w:val="28"/>
+          <w:szCs w:val="28"/>
+        </w:rPr>
+        <w:t xml:space="preserve"> открывает приложение;</w:t>
+      </w:r>
+    </w:p>
+    <w:p>
+      <w:pPr>
+        <w:pStyle w:val="a4"/>
+        <w:numPr>
+          <w:ilvl w:val="0"/>
+          <w:numId w:val="16"/>
+        </w:numPr>
+        <w:spacing w:after="0" w:line="360" w:lineRule="auto"/>
+        <w:jc w:val="both"/>
+        <w:rPr>
+          <w:rFonts w:ascii="Times New Roman" w:hAnsi="Times New Roman" w:cs="Times New Roman"/>
+          <w:sz w:val="28"/>
+          <w:szCs w:val="28"/>
+        </w:rPr>
+      </w:pPr>
+      <w:r>
+        <w:rPr>
+          <w:rFonts w:ascii="Times New Roman" w:hAnsi="Times New Roman" w:cs="Times New Roman"/>
+          <w:sz w:val="28"/>
+          <w:szCs w:val="28"/>
+        </w:rPr>
+        <w:t>Админ входит в окно авторизации;</w:t>
+      </w:r>
+    </w:p>
+    <w:p>
+      <w:pPr>
+        <w:pStyle w:val="a4"/>
+        <w:numPr>
+          <w:ilvl w:val="1"/>
+          <w:numId w:val="16"/>
+        </w:numPr>
+        <w:spacing w:after="0" w:line="360" w:lineRule="auto"/>
+        <w:jc w:val="both"/>
+        <w:rPr>
+          <w:rFonts w:ascii="Times New Roman" w:hAnsi="Times New Roman" w:cs="Times New Roman"/>
+          <w:sz w:val="28"/>
+          <w:szCs w:val="28"/>
+        </w:rPr>
+      </w:pPr>
+      <w:r>
+        <w:rPr>
+          <w:rFonts w:ascii="Times New Roman" w:hAnsi="Times New Roman" w:cs="Times New Roman"/>
+          <w:sz w:val="28"/>
+          <w:szCs w:val="28"/>
+        </w:rPr>
+        <w:t xml:space="preserve">В данном окне можно авторизоваться, введя </w:t>
+      </w:r>
+      <w:r>
+        <w:rPr>
+          <w:rFonts w:ascii="Times New Roman" w:hAnsi="Times New Roman" w:cs="Times New Roman"/>
+          <w:sz w:val="28"/>
+          <w:szCs w:val="28"/>
+          <w:lang w:val="en-US"/>
+        </w:rPr>
+        <w:t>e</w:t>
+      </w:r>
+      <w:r>
+        <w:rPr>
+          <w:rFonts w:ascii="Times New Roman" w:hAnsi="Times New Roman" w:cs="Times New Roman"/>
+          <w:sz w:val="28"/>
+          <w:szCs w:val="28"/>
+        </w:rPr>
+        <w:t>-</w:t>
+      </w:r>
+      <w:r>
+        <w:rPr>
+          <w:rFonts w:ascii="Times New Roman" w:hAnsi="Times New Roman" w:cs="Times New Roman"/>
+          <w:sz w:val="28"/>
+          <w:szCs w:val="28"/>
+          <w:lang w:val="en-US"/>
+        </w:rPr>
+        <w:t>mail</w:t>
+      </w:r>
+      <w:r>
+        <w:rPr>
+          <w:rFonts w:ascii="Times New Roman" w:hAnsi="Times New Roman" w:cs="Times New Roman"/>
+          <w:sz w:val="28"/>
+          <w:szCs w:val="28"/>
+        </w:rPr>
+        <w:t xml:space="preserve"> и пароль;</w:t>
+      </w:r>
+    </w:p>
+    <w:p>
+      <w:pPr>
+        <w:pStyle w:val="a4"/>
+        <w:numPr>
+          <w:ilvl w:val="1"/>
+          <w:numId w:val="16"/>
+        </w:numPr>
+        <w:spacing w:after="0" w:line="360" w:lineRule="auto"/>
+        <w:jc w:val="both"/>
+        <w:rPr>
+          <w:rFonts w:ascii="Times New Roman" w:hAnsi="Times New Roman" w:cs="Times New Roman"/>
+          <w:sz w:val="28"/>
+          <w:szCs w:val="28"/>
+        </w:rPr>
+      </w:pPr>
+      <w:r>
+        <w:rPr>
+          <w:rFonts w:ascii="Times New Roman" w:hAnsi="Times New Roman" w:cs="Times New Roman"/>
+          <w:sz w:val="28"/>
+          <w:szCs w:val="28"/>
+        </w:rPr>
+        <w:t>Выйти из учетной записи, если это необходимо и</w:t>
+      </w:r>
+      <w:r>
+        <w:rPr>
+          <w:rFonts w:ascii="Times New Roman" w:hAnsi="Times New Roman" w:cs="Times New Roman"/>
+          <w:sz w:val="28"/>
+          <w:szCs w:val="28"/>
+        </w:rPr>
+        <w:t xml:space="preserve"> </w:t>
+      </w:r>
+      <w:r>
+        <w:rPr>
+          <w:rFonts w:ascii="Times New Roman" w:hAnsi="Times New Roman" w:cs="Times New Roman"/>
+          <w:sz w:val="28"/>
+          <w:szCs w:val="28"/>
+        </w:rPr>
+        <w:t>а</w:t>
+      </w:r>
+      <w:r>
+        <w:rPr>
+          <w:rFonts w:ascii="Times New Roman" w:hAnsi="Times New Roman" w:cs="Times New Roman"/>
+          <w:sz w:val="28"/>
+          <w:szCs w:val="28"/>
+        </w:rPr>
+        <w:t>дмин</w:t>
+      </w:r>
+      <w:r>
+        <w:rPr>
+          <w:rFonts w:ascii="Times New Roman" w:hAnsi="Times New Roman" w:cs="Times New Roman"/>
+          <w:sz w:val="28"/>
+          <w:szCs w:val="28"/>
+        </w:rPr>
+        <w:t xml:space="preserve"> </w:t>
+      </w:r>
+      <w:r>
+        <w:rPr>
+          <w:rFonts w:ascii="Times New Roman" w:hAnsi="Times New Roman" w:cs="Times New Roman"/>
+          <w:sz w:val="28"/>
+          <w:szCs w:val="28"/>
+        </w:rPr>
+        <w:t>уже авторизован;</w:t>
+      </w:r>
+    </w:p>
+    <w:p>
+      <w:pPr>
+        <w:pStyle w:val="a4"/>
+        <w:numPr>
+          <w:ilvl w:val="0"/>
+          <w:numId w:val="16"/>
+        </w:numPr>
+        <w:spacing w:after="0" w:line="360" w:lineRule="auto"/>
+        <w:jc w:val="both"/>
+        <w:rPr>
+          <w:rFonts w:ascii="Times New Roman" w:hAnsi="Times New Roman" w:cs="Times New Roman"/>
+          <w:sz w:val="28"/>
+          <w:szCs w:val="28"/>
+        </w:rPr>
+      </w:pPr>
+      <w:r>
+        <w:rPr>
+          <w:rFonts w:ascii="Times New Roman" w:hAnsi="Times New Roman" w:cs="Times New Roman"/>
+          <w:sz w:val="28"/>
+          <w:szCs w:val="28"/>
+        </w:rPr>
+        <w:t xml:space="preserve">После авторизации </w:t>
+      </w:r>
+      <w:r>
+        <w:rPr>
+          <w:rFonts w:ascii="Times New Roman" w:hAnsi="Times New Roman" w:cs="Times New Roman"/>
+          <w:sz w:val="28"/>
+          <w:szCs w:val="28"/>
+        </w:rPr>
+        <w:t xml:space="preserve">открывается </w:t>
+      </w:r>
+      <w:r>
+        <w:rPr>
+          <w:rFonts w:ascii="Times New Roman" w:hAnsi="Times New Roman" w:cs="Times New Roman"/>
+          <w:sz w:val="28"/>
+          <w:szCs w:val="28"/>
+        </w:rPr>
+        <w:t xml:space="preserve">окно </w:t>
+      </w:r>
+      <w:r>
+        <w:rPr>
+          <w:rFonts w:ascii="Times New Roman" w:hAnsi="Times New Roman" w:cs="Times New Roman"/>
+          <w:sz w:val="28"/>
+          <w:szCs w:val="28"/>
+        </w:rPr>
+        <w:t>для импорта</w:t>
+      </w:r>
+      <w:r>
+        <w:rPr>
+          <w:rFonts w:ascii="Times New Roman" w:hAnsi="Times New Roman" w:cs="Times New Roman"/>
+          <w:sz w:val="28"/>
+          <w:szCs w:val="28"/>
+        </w:rPr>
+        <w:t>/</w:t>
+      </w:r>
+      <w:r>
+        <w:rPr>
+          <w:rFonts w:ascii="Times New Roman" w:hAnsi="Times New Roman" w:cs="Times New Roman"/>
+          <w:sz w:val="28"/>
+          <w:szCs w:val="28"/>
+        </w:rPr>
+        <w:t>экспорта структуры базы данных.</w:t>
+      </w:r>
+    </w:p>
+    <w:p>
+      <w:pPr>
+        <w:pStyle w:val="a4"/>
+        <w:numPr>
+          <w:ilvl w:val="0"/>
+          <w:numId w:val="16"/>
+        </w:numPr>
+        <w:spacing w:after="0" w:line="360" w:lineRule="auto"/>
+        <w:jc w:val="both"/>
+        <w:rPr>
+          <w:rFonts w:ascii="Times New Roman" w:hAnsi="Times New Roman" w:cs="Times New Roman"/>
+          <w:sz w:val="28"/>
+          <w:szCs w:val="28"/>
+        </w:rPr>
+      </w:pPr>
+      <w:r>
+        <w:rPr>
+          <w:rFonts w:ascii="Times New Roman" w:hAnsi="Times New Roman" w:cs="Times New Roman"/>
+          <w:sz w:val="28"/>
+          <w:szCs w:val="28"/>
+        </w:rPr>
+        <w:t>Админ нажимает на кнопку «</w:t>
+      </w:r>
+      <w:r>
+        <w:rPr>
+          <w:rFonts w:ascii="Times New Roman" w:hAnsi="Times New Roman" w:cs="Times New Roman"/>
+          <w:sz w:val="28"/>
+          <w:szCs w:val="28"/>
+        </w:rPr>
+        <w:t>Экспортировать</w:t>
+      </w:r>
+      <w:r>
+        <w:rPr>
+          <w:rFonts w:ascii="Times New Roman" w:hAnsi="Times New Roman" w:cs="Times New Roman"/>
+          <w:sz w:val="28"/>
+          <w:szCs w:val="28"/>
+        </w:rPr>
+        <w:t xml:space="preserve"> данные</w:t>
+      </w:r>
+      <w:r>
+        <w:rPr>
+          <w:rFonts w:ascii="Times New Roman" w:hAnsi="Times New Roman" w:cs="Times New Roman"/>
+          <w:sz w:val="28"/>
+          <w:szCs w:val="28"/>
+        </w:rPr>
+        <w:t xml:space="preserve"> БД</w:t>
+      </w:r>
+      <w:r>
+        <w:rPr>
+          <w:rFonts w:ascii="Times New Roman" w:hAnsi="Times New Roman" w:cs="Times New Roman"/>
+          <w:sz w:val="28"/>
+          <w:szCs w:val="28"/>
+        </w:rPr>
+        <w:t>»</w:t>
+      </w:r>
+      <w:r>
+        <w:rPr>
+          <w:rFonts w:ascii="Times New Roman" w:hAnsi="Times New Roman" w:cs="Times New Roman"/>
+          <w:sz w:val="28"/>
+          <w:szCs w:val="28"/>
+        </w:rPr>
+        <w:t>.</w:t>
+      </w:r>
+    </w:p>
+    <w:p>
+      <w:pPr>
+        <w:pStyle w:val="a4"/>
+        <w:numPr>
+          <w:ilvl w:val="0"/>
+          <w:numId w:val="16"/>
+        </w:numPr>
+        <w:spacing w:after="0" w:line="360" w:lineRule="auto"/>
+        <w:jc w:val="both"/>
+        <w:rPr>
+          <w:rFonts w:ascii="Times New Roman" w:hAnsi="Times New Roman" w:cs="Times New Roman"/>
+          <w:sz w:val="28"/>
+          <w:szCs w:val="28"/>
+        </w:rPr>
+      </w:pPr>
+      <w:r>
+        <w:rPr>
+          <w:rFonts w:ascii="Times New Roman" w:hAnsi="Times New Roman" w:cs="Times New Roman"/>
+          <w:sz w:val="28"/>
+          <w:szCs w:val="28"/>
+        </w:rPr>
+        <w:t>Админ</w:t>
+      </w:r>
+      <w:r>
+        <w:rPr>
+          <w:rFonts w:ascii="Times New Roman" w:hAnsi="Times New Roman" w:cs="Times New Roman"/>
+          <w:sz w:val="28"/>
+          <w:szCs w:val="28"/>
+        </w:rPr>
+        <w:t xml:space="preserve"> скачивает файлы</w:t>
+      </w:r>
+      <w:r>
+        <w:rPr>
+          <w:rFonts w:ascii="Times New Roman" w:hAnsi="Times New Roman" w:cs="Times New Roman"/>
+          <w:sz w:val="28"/>
+          <w:szCs w:val="28"/>
+        </w:rPr>
+        <w:t xml:space="preserve"> БД.</w:t>
+      </w:r>
+    </w:p>
+    <w:p>
+      <w:pPr>
+        <w:pStyle w:val="a4"/>
+        <w:spacing w:after="0" w:line="360" w:lineRule="auto"/>
+        <w:ind w:left="0"/>
+        <w:jc w:val="both"/>
+        <w:rPr>
+          <w:rFonts w:ascii="Times New Roman" w:hAnsi="Times New Roman" w:cs="Times New Roman"/>
+          <w:b/>
+          <w:sz w:val="28"/>
+          <w:szCs w:val="28"/>
+        </w:rPr>
+      </w:pPr>
+      <w:r>
+        <w:rPr>
+          <w:rFonts w:ascii="Times New Roman" w:hAnsi="Times New Roman" w:cs="Times New Roman"/>
+          <w:b/>
+          <w:sz w:val="28"/>
+          <w:szCs w:val="28"/>
+        </w:rPr>
+        <w:t>Дополнительный сценарий – «</w:t>
+      </w:r>
+      <w:r>
+        <w:rPr>
+          <w:rFonts w:ascii="Times New Roman" w:hAnsi="Times New Roman" w:cs="Times New Roman"/>
+          <w:b/>
+          <w:sz w:val="28"/>
+          <w:szCs w:val="28"/>
+        </w:rPr>
+        <w:t>Загрузка базы данных</w:t>
+      </w:r>
+      <w:r>
+        <w:rPr>
+          <w:rFonts w:ascii="Times New Roman" w:hAnsi="Times New Roman" w:cs="Times New Roman"/>
+          <w:b/>
+          <w:sz w:val="28"/>
+          <w:szCs w:val="28"/>
+        </w:rPr>
+        <w:t>»</w:t>
+      </w:r>
+    </w:p>
+    <w:p>
+      <w:pPr>
+        <w:pStyle w:val="a4"/>
+        <w:spacing w:after="0" w:line="360" w:lineRule="auto"/>
+        <w:ind w:left="0"/>
+        <w:jc w:val="both"/>
+        <w:rPr>
+          <w:rFonts w:ascii="Times New Roman" w:hAnsi="Times New Roman" w:cs="Times New Roman"/>
+          <w:sz w:val="28"/>
+          <w:szCs w:val="28"/>
+        </w:rPr>
+      </w:pPr>
+      <w:r>
+        <w:rPr>
+          <w:rFonts w:ascii="Times New Roman" w:hAnsi="Times New Roman" w:cs="Times New Roman"/>
+          <w:b/>
+          <w:sz w:val="28"/>
+          <w:szCs w:val="28"/>
+        </w:rPr>
+        <w:t xml:space="preserve">Действующее лицо: </w:t>
+      </w:r>
+      <w:r>
+        <w:rPr>
+          <w:rFonts w:ascii="Times New Roman" w:hAnsi="Times New Roman" w:cs="Times New Roman"/>
+          <w:b/>
+          <w:sz w:val="28"/>
+          <w:szCs w:val="28"/>
+        </w:rPr>
+        <w:t>Админ</w:t>
+      </w:r>
+    </w:p>
+    <w:p>
+      <w:pPr>
+        <w:pStyle w:val="a4"/>
+        <w:numPr>
+          <w:ilvl w:val="0"/>
+          <w:numId w:val="17"/>
+        </w:numPr>
+        <w:spacing w:after="0" w:line="360" w:lineRule="auto"/>
+        <w:jc w:val="both"/>
+        <w:rPr>
+          <w:rFonts w:ascii="Times New Roman" w:hAnsi="Times New Roman" w:cs="Times New Roman"/>
+          <w:sz w:val="28"/>
+          <w:szCs w:val="28"/>
+        </w:rPr>
+      </w:pPr>
+      <w:r>
+        <w:rPr>
+          <w:rFonts w:ascii="Times New Roman" w:hAnsi="Times New Roman" w:cs="Times New Roman"/>
+          <w:sz w:val="28"/>
+          <w:szCs w:val="28"/>
+        </w:rPr>
+        <w:t>Админ</w:t>
+      </w:r>
+      <w:r>
+        <w:rPr>
+          <w:rFonts w:ascii="Times New Roman" w:hAnsi="Times New Roman" w:cs="Times New Roman"/>
+          <w:sz w:val="28"/>
+          <w:szCs w:val="28"/>
+        </w:rPr>
+        <w:t xml:space="preserve"> открывает приложение;</w:t>
+      </w:r>
+    </w:p>
+    <w:p>
+      <w:pPr>
+        <w:pStyle w:val="a4"/>
+        <w:numPr>
+          <w:ilvl w:val="0"/>
+          <w:numId w:val="17"/>
+        </w:numPr>
+        <w:spacing w:after="0" w:line="360" w:lineRule="auto"/>
+        <w:jc w:val="both"/>
+        <w:rPr>
+          <w:rFonts w:ascii="Times New Roman" w:hAnsi="Times New Roman" w:cs="Times New Roman"/>
+          <w:sz w:val="28"/>
+          <w:szCs w:val="28"/>
+        </w:rPr>
+      </w:pPr>
+      <w:r>
+        <w:rPr>
+          <w:rFonts w:ascii="Times New Roman" w:hAnsi="Times New Roman" w:cs="Times New Roman"/>
+          <w:sz w:val="28"/>
+          <w:szCs w:val="28"/>
+        </w:rPr>
+        <w:t>Админ входит в окно авторизации;</w:t>
+      </w:r>
+    </w:p>
+    <w:p>
+      <w:pPr>
+        <w:pStyle w:val="a4"/>
+        <w:numPr>
+          <w:ilvl w:val="1"/>
+          <w:numId w:val="17"/>
+        </w:numPr>
+        <w:spacing w:after="0" w:line="360" w:lineRule="auto"/>
+        <w:jc w:val="both"/>
+        <w:rPr>
+          <w:rFonts w:ascii="Times New Roman" w:hAnsi="Times New Roman" w:cs="Times New Roman"/>
+          <w:sz w:val="28"/>
+          <w:szCs w:val="28"/>
+        </w:rPr>
+      </w:pPr>
+      <w:r>
+        <w:rPr>
+          <w:rFonts w:ascii="Times New Roman" w:hAnsi="Times New Roman" w:cs="Times New Roman"/>
+          <w:sz w:val="28"/>
+          <w:szCs w:val="28"/>
+        </w:rPr>
+        <w:t xml:space="preserve">В данном окне можно авторизоваться, введя </w:t>
+      </w:r>
+      <w:r>
+        <w:rPr>
+          <w:rFonts w:ascii="Times New Roman" w:hAnsi="Times New Roman" w:cs="Times New Roman"/>
+          <w:sz w:val="28"/>
+          <w:szCs w:val="28"/>
+          <w:lang w:val="en-US"/>
+        </w:rPr>
+        <w:t>e</w:t>
+      </w:r>
+      <w:r>
+        <w:rPr>
+          <w:rFonts w:ascii="Times New Roman" w:hAnsi="Times New Roman" w:cs="Times New Roman"/>
+          <w:sz w:val="28"/>
+          <w:szCs w:val="28"/>
+        </w:rPr>
+        <w:t>-</w:t>
+      </w:r>
+      <w:r>
+        <w:rPr>
+          <w:rFonts w:ascii="Times New Roman" w:hAnsi="Times New Roman" w:cs="Times New Roman"/>
+          <w:sz w:val="28"/>
+          <w:szCs w:val="28"/>
+          <w:lang w:val="en-US"/>
+        </w:rPr>
+        <w:t>mail</w:t>
+      </w:r>
+      <w:r>
+        <w:rPr>
+          <w:rFonts w:ascii="Times New Roman" w:hAnsi="Times New Roman" w:cs="Times New Roman"/>
+          <w:sz w:val="28"/>
+          <w:szCs w:val="28"/>
+        </w:rPr>
+        <w:t xml:space="preserve"> и пароль;</w:t>
+      </w:r>
+    </w:p>
+    <w:p>
+      <w:pPr>
+        <w:pStyle w:val="a4"/>
+        <w:numPr>
+          <w:ilvl w:val="1"/>
+          <w:numId w:val="17"/>
+        </w:numPr>
+        <w:spacing w:after="0" w:line="360" w:lineRule="auto"/>
+        <w:jc w:val="both"/>
+        <w:rPr>
+          <w:rFonts w:ascii="Times New Roman" w:hAnsi="Times New Roman" w:cs="Times New Roman"/>
+          <w:sz w:val="28"/>
+          <w:szCs w:val="28"/>
+        </w:rPr>
+      </w:pPr>
+      <w:r>
+        <w:rPr>
+          <w:rFonts w:ascii="Times New Roman" w:hAnsi="Times New Roman" w:cs="Times New Roman"/>
+          <w:sz w:val="28"/>
+          <w:szCs w:val="28"/>
+        </w:rPr>
+        <w:lastRenderedPageBreak/>
+        <w:t>Выйти из учетной записи, если это необходимо и</w:t>
+      </w:r>
+      <w:r>
+        <w:rPr>
+          <w:rFonts w:ascii="Times New Roman" w:hAnsi="Times New Roman" w:cs="Times New Roman"/>
+          <w:sz w:val="28"/>
+          <w:szCs w:val="28"/>
+        </w:rPr>
+        <w:t xml:space="preserve"> </w:t>
+      </w:r>
+      <w:r>
+        <w:rPr>
+          <w:rFonts w:ascii="Times New Roman" w:hAnsi="Times New Roman" w:cs="Times New Roman"/>
+          <w:sz w:val="28"/>
+          <w:szCs w:val="28"/>
+        </w:rPr>
+        <w:t>админ</w:t>
+      </w:r>
+      <w:r>
+        <w:rPr>
+          <w:rFonts w:ascii="Times New Roman" w:hAnsi="Times New Roman" w:cs="Times New Roman"/>
+          <w:sz w:val="28"/>
+          <w:szCs w:val="28"/>
+        </w:rPr>
+        <w:t xml:space="preserve"> </w:t>
+      </w:r>
+      <w:r>
+        <w:rPr>
+          <w:rFonts w:ascii="Times New Roman" w:hAnsi="Times New Roman" w:cs="Times New Roman"/>
+          <w:sz w:val="28"/>
+          <w:szCs w:val="28"/>
+        </w:rPr>
+        <w:t>уже авторизован;</w:t>
+      </w:r>
+    </w:p>
+    <w:p>
+      <w:pPr>
+        <w:pStyle w:val="a4"/>
+        <w:numPr>
+          <w:ilvl w:val="0"/>
+          <w:numId w:val="17"/>
+        </w:numPr>
+        <w:spacing w:after="0" w:line="360" w:lineRule="auto"/>
+        <w:jc w:val="both"/>
+        <w:rPr>
+          <w:rFonts w:ascii="Times New Roman" w:hAnsi="Times New Roman" w:cs="Times New Roman"/>
+          <w:sz w:val="28"/>
+          <w:szCs w:val="28"/>
+        </w:rPr>
+      </w:pPr>
+      <w:r>
+        <w:rPr>
+          <w:rFonts w:ascii="Times New Roman" w:hAnsi="Times New Roman" w:cs="Times New Roman"/>
+          <w:sz w:val="28"/>
+          <w:szCs w:val="28"/>
+        </w:rPr>
+        <w:t>После авторизации открывается окно для импорта</w:t>
+      </w:r>
+      <w:r>
+        <w:rPr>
+          <w:rFonts w:ascii="Times New Roman" w:hAnsi="Times New Roman" w:cs="Times New Roman"/>
+          <w:sz w:val="28"/>
+          <w:szCs w:val="28"/>
+        </w:rPr>
+        <w:t>/</w:t>
+      </w:r>
+      <w:r>
+        <w:rPr>
+          <w:rFonts w:ascii="Times New Roman" w:hAnsi="Times New Roman" w:cs="Times New Roman"/>
+          <w:sz w:val="28"/>
+          <w:szCs w:val="28"/>
+        </w:rPr>
+        <w:t>экспорта структуры базы данных.</w:t>
+      </w:r>
+    </w:p>
+    <w:p>
+      <w:pPr>
+        <w:pStyle w:val="a4"/>
+        <w:numPr>
+          <w:ilvl w:val="0"/>
+          <w:numId w:val="17"/>
+        </w:numPr>
+        <w:spacing w:after="0" w:line="360" w:lineRule="auto"/>
+        <w:jc w:val="both"/>
+        <w:rPr>
+          <w:rFonts w:ascii="Times New Roman" w:hAnsi="Times New Roman" w:cs="Times New Roman"/>
+          <w:sz w:val="28"/>
+          <w:szCs w:val="28"/>
+        </w:rPr>
+      </w:pPr>
+      <w:r>
+        <w:rPr>
+          <w:rFonts w:ascii="Times New Roman" w:hAnsi="Times New Roman" w:cs="Times New Roman"/>
+          <w:sz w:val="28"/>
+          <w:szCs w:val="28"/>
+        </w:rPr>
+        <w:t>Админ нажимает на кнопку «</w:t>
+      </w:r>
+      <w:r>
+        <w:rPr>
+          <w:rFonts w:ascii="Times New Roman" w:hAnsi="Times New Roman" w:cs="Times New Roman"/>
+          <w:sz w:val="28"/>
+          <w:szCs w:val="28"/>
+        </w:rPr>
+        <w:t>Импортировать</w:t>
+      </w:r>
+      <w:r>
+        <w:rPr>
+          <w:rFonts w:ascii="Times New Roman" w:hAnsi="Times New Roman" w:cs="Times New Roman"/>
+          <w:sz w:val="28"/>
+          <w:szCs w:val="28"/>
+        </w:rPr>
+        <w:t xml:space="preserve"> данные БД».</w:t>
+      </w:r>
+    </w:p>
+    <w:p>
+      <w:pPr>
+        <w:pStyle w:val="a4"/>
+        <w:numPr>
+          <w:ilvl w:val="0"/>
+          <w:numId w:val="17"/>
+        </w:numPr>
+        <w:spacing w:after="0" w:line="360" w:lineRule="auto"/>
+        <w:ind w:left="1069"/>
+        <w:jc w:val="both"/>
+        <w:rPr>
+          <w:rFonts w:ascii="Times New Roman" w:hAnsi="Times New Roman" w:cs="Times New Roman"/>
+          <w:sz w:val="28"/>
+          <w:szCs w:val="28"/>
+        </w:rPr>
+      </w:pPr>
+      <w:r>
+        <w:rPr>
+          <w:rFonts w:ascii="Times New Roman" w:hAnsi="Times New Roman" w:cs="Times New Roman"/>
+          <w:sz w:val="28"/>
+          <w:szCs w:val="28"/>
+        </w:rPr>
+        <w:t xml:space="preserve">Админ </w:t>
+      </w:r>
+      <w:r>
+        <w:rPr>
+          <w:rFonts w:ascii="Times New Roman" w:hAnsi="Times New Roman" w:cs="Times New Roman"/>
+          <w:sz w:val="28"/>
+          <w:szCs w:val="28"/>
+        </w:rPr>
+        <w:t>загружает</w:t>
+      </w:r>
+      <w:r>
+        <w:rPr>
+          <w:rFonts w:ascii="Times New Roman" w:hAnsi="Times New Roman" w:cs="Times New Roman"/>
+          <w:sz w:val="28"/>
+          <w:szCs w:val="28"/>
+        </w:rPr>
+        <w:t xml:space="preserve"> </w:t>
+      </w:r>
+      <w:r>
+        <w:rPr>
+          <w:rFonts w:ascii="Times New Roman" w:hAnsi="Times New Roman" w:cs="Times New Roman"/>
+          <w:sz w:val="28"/>
+          <w:szCs w:val="28"/>
+        </w:rPr>
+        <w:t>файлы</w:t>
+      </w:r>
+      <w:r>
+        <w:rPr>
+          <w:rFonts w:ascii="Times New Roman" w:hAnsi="Times New Roman" w:cs="Times New Roman"/>
+          <w:sz w:val="28"/>
+          <w:szCs w:val="28"/>
+        </w:rPr>
+        <w:t xml:space="preserve"> БД.</w:t>
+      </w:r>
+    </w:p>
+    <w:p>
+      <w:pPr>
+        <w:pStyle w:val="a4"/>
+        <w:spacing w:after="0" w:line="360" w:lineRule="auto"/>
+        <w:ind w:left="0" w:firstLine="709"/>
+        <w:jc w:val="both"/>
+        <w:rPr>
+          <w:rFonts w:ascii="Times New Roman" w:hAnsi="Times New Roman" w:cs="Times New Roman"/>
+          <w:b/>
+          <w:sz w:val="28"/>
+          <w:szCs w:val="28"/>
+        </w:rPr>
+      </w:pPr>
+      <w:r>
+        <w:rPr>
+          <w:rFonts w:ascii="Times New Roman" w:hAnsi="Times New Roman" w:cs="Times New Roman"/>
+          <w:b/>
+          <w:sz w:val="28"/>
+          <w:szCs w:val="28"/>
+        </w:rPr>
+        <w:t>Альтернативный сценарий.</w:t>
+      </w:r>
+    </w:p>
+    <w:p>
+      <w:pPr>
+        <w:pStyle w:val="a4"/>
+        <w:spacing w:after="0" w:line="360" w:lineRule="auto"/>
+        <w:ind w:left="0" w:firstLine="709"/>
+        <w:jc w:val="both"/>
+        <w:rPr>
+          <w:rFonts w:ascii="Times New Roman" w:hAnsi="Times New Roman" w:cs="Times New Roman"/>
+          <w:b/>
+          <w:sz w:val="28"/>
+          <w:szCs w:val="28"/>
+        </w:rPr>
+      </w:pPr>
+      <w:r>
+        <w:rPr>
+          <w:rFonts w:ascii="Times New Roman" w:hAnsi="Times New Roman" w:cs="Times New Roman"/>
+          <w:b/>
+          <w:sz w:val="28"/>
+          <w:szCs w:val="28"/>
+        </w:rPr>
+        <w:t xml:space="preserve">Действующее лицо: </w:t>
+      </w:r>
+      <w:r>
+        <w:rPr>
+          <w:rFonts w:ascii="Times New Roman" w:hAnsi="Times New Roman" w:cs="Times New Roman"/>
+          <w:b/>
+          <w:sz w:val="28"/>
+          <w:szCs w:val="28"/>
+        </w:rPr>
+        <w:t>Заказч</w:t>
+      </w:r>
       <w:bookmarkStart w:id="0" w:name="_GoBack"/>
       <w:bookmarkEnd w:id="0"/>
-    </w:p>
-    <w:p>
-      <w:pPr>
-        <w:spacing w:after="0" w:line="360" w:lineRule="auto"/>
-        <w:jc w:val="both"/>
-        <w:rPr>
-          <w:rFonts w:ascii="Times New Roman" w:hAnsi="Times New Roman" w:cs="Times New Roman"/>
-          <w:b/>
-          <w:sz w:val="28"/>
-          <w:szCs w:val="28"/>
-        </w:rPr>
-      </w:pPr>
-      <w:r>
-        <w:rPr>
-          <w:rFonts w:ascii="Times New Roman" w:hAnsi="Times New Roman" w:cs="Times New Roman"/>
-          <w:b/>
-          <w:sz w:val="28"/>
-          <w:szCs w:val="28"/>
-        </w:rPr>
-        <w:t>Основной сценарий – «</w:t>
-      </w:r>
-      <w:r>
-        <w:rPr>
-          <w:rFonts w:ascii="Times New Roman" w:hAnsi="Times New Roman" w:cs="Times New Roman"/>
-          <w:b/>
-          <w:sz w:val="28"/>
-          <w:szCs w:val="28"/>
-        </w:rPr>
-        <w:t>Выгрузка размеченных данных</w:t>
-      </w:r>
-      <w:r>
-        <w:rPr>
-          <w:rFonts w:ascii="Times New Roman" w:hAnsi="Times New Roman" w:cs="Times New Roman"/>
-          <w:b/>
-          <w:sz w:val="28"/>
-          <w:szCs w:val="28"/>
-        </w:rPr>
-        <w:t>»</w:t>
-      </w:r>
-    </w:p>
-    <w:p>
-      <w:pPr>
-        <w:spacing w:after="0" w:line="360" w:lineRule="auto"/>
-        <w:jc w:val="both"/>
-        <w:rPr>
-          <w:rFonts w:ascii="Times New Roman" w:hAnsi="Times New Roman" w:cs="Times New Roman"/>
-          <w:b/>
-          <w:sz w:val="28"/>
-          <w:szCs w:val="28"/>
-        </w:rPr>
-      </w:pPr>
-      <w:r>
-        <w:rPr>
-          <w:rFonts w:ascii="Times New Roman" w:hAnsi="Times New Roman" w:cs="Times New Roman"/>
-          <w:b/>
-          <w:sz w:val="28"/>
-          <w:szCs w:val="28"/>
-        </w:rPr>
-        <w:t>Действующее лицо: Заказчик</w:t>
-      </w:r>
-    </w:p>
-    <w:p>
-      <w:pPr>
-        <w:pStyle w:val="a4"/>
-        <w:numPr>
-          <w:ilvl w:val="0"/>
-          <w:numId w:val="14"/>
-        </w:numPr>
-        <w:spacing w:after="0" w:line="360" w:lineRule="auto"/>
-        <w:jc w:val="both"/>
-        <w:rPr>
-          <w:rFonts w:ascii="Times New Roman" w:hAnsi="Times New Roman" w:cs="Times New Roman"/>
-          <w:sz w:val="28"/>
-          <w:szCs w:val="28"/>
-        </w:rPr>
-      </w:pPr>
-      <w:r>
-        <w:rPr>
-          <w:rFonts w:ascii="Times New Roman" w:hAnsi="Times New Roman" w:cs="Times New Roman"/>
-          <w:sz w:val="28"/>
-          <w:szCs w:val="28"/>
-        </w:rPr>
-        <w:t>Заказчик открывает приложение;</w:t>
-      </w:r>
-    </w:p>
-    <w:p>
-      <w:pPr>
-        <w:pStyle w:val="a4"/>
-        <w:numPr>
-          <w:ilvl w:val="0"/>
-          <w:numId w:val="14"/>
-        </w:numPr>
-        <w:spacing w:after="0" w:line="360" w:lineRule="auto"/>
-        <w:jc w:val="both"/>
-        <w:rPr>
-          <w:rFonts w:ascii="Times New Roman" w:hAnsi="Times New Roman" w:cs="Times New Roman"/>
-          <w:sz w:val="28"/>
-          <w:szCs w:val="28"/>
-        </w:rPr>
-      </w:pPr>
-      <w:r>
-        <w:rPr>
-          <w:rFonts w:ascii="Times New Roman" w:hAnsi="Times New Roman" w:cs="Times New Roman"/>
-          <w:sz w:val="28"/>
-          <w:szCs w:val="28"/>
-        </w:rPr>
-        <w:t>Заказчик входит в окно авторизации;</w:t>
-      </w:r>
-    </w:p>
-    <w:p>
-      <w:pPr>
-        <w:pStyle w:val="a4"/>
-        <w:numPr>
-          <w:ilvl w:val="1"/>
-          <w:numId w:val="14"/>
-        </w:numPr>
-        <w:spacing w:after="0" w:line="360" w:lineRule="auto"/>
-        <w:jc w:val="both"/>
-        <w:rPr>
-          <w:rFonts w:ascii="Times New Roman" w:hAnsi="Times New Roman" w:cs="Times New Roman"/>
-          <w:sz w:val="28"/>
-          <w:szCs w:val="28"/>
-        </w:rPr>
-      </w:pPr>
-      <w:r>
-        <w:rPr>
-          <w:rFonts w:ascii="Times New Roman" w:hAnsi="Times New Roman" w:cs="Times New Roman"/>
-          <w:sz w:val="28"/>
-          <w:szCs w:val="28"/>
-        </w:rPr>
-        <w:t xml:space="preserve">В данном окне можно авторизоваться, введя </w:t>
-      </w:r>
-      <w:r>
-        <w:rPr>
-          <w:rFonts w:ascii="Times New Roman" w:hAnsi="Times New Roman" w:cs="Times New Roman"/>
-          <w:sz w:val="28"/>
-          <w:szCs w:val="28"/>
-          <w:lang w:val="en-US"/>
-        </w:rPr>
-        <w:t>e</w:t>
-      </w:r>
-      <w:r>
-        <w:rPr>
-          <w:rFonts w:ascii="Times New Roman" w:hAnsi="Times New Roman" w:cs="Times New Roman"/>
-          <w:sz w:val="28"/>
-          <w:szCs w:val="28"/>
-        </w:rPr>
-        <w:t>-</w:t>
-      </w:r>
-      <w:r>
-        <w:rPr>
-          <w:rFonts w:ascii="Times New Roman" w:hAnsi="Times New Roman" w:cs="Times New Roman"/>
-          <w:sz w:val="28"/>
-          <w:szCs w:val="28"/>
-          <w:lang w:val="en-US"/>
-        </w:rPr>
-        <w:t>mail</w:t>
-      </w:r>
-      <w:r>
-        <w:rPr>
-          <w:rFonts w:ascii="Times New Roman" w:hAnsi="Times New Roman" w:cs="Times New Roman"/>
-          <w:sz w:val="28"/>
-          <w:szCs w:val="28"/>
-        </w:rPr>
-        <w:t xml:space="preserve"> и пароль;</w:t>
-      </w:r>
-    </w:p>
-    <w:p>
-      <w:pPr>
-        <w:pStyle w:val="a4"/>
-        <w:numPr>
-          <w:ilvl w:val="1"/>
-          <w:numId w:val="14"/>
-        </w:numPr>
-        <w:spacing w:after="0" w:line="360" w:lineRule="auto"/>
-        <w:jc w:val="both"/>
-        <w:rPr>
-          <w:rFonts w:ascii="Times New Roman" w:hAnsi="Times New Roman" w:cs="Times New Roman"/>
-          <w:sz w:val="28"/>
-          <w:szCs w:val="28"/>
-        </w:rPr>
-      </w:pPr>
-      <w:r>
-        <w:rPr>
-          <w:rFonts w:ascii="Times New Roman" w:hAnsi="Times New Roman" w:cs="Times New Roman"/>
-          <w:sz w:val="28"/>
-          <w:szCs w:val="28"/>
-        </w:rPr>
-        <w:t>Выйти из учетной записи, если это необходимо и</w:t>
-      </w:r>
-      <w:r>
-        <w:rPr>
-          <w:rFonts w:ascii="Times New Roman" w:hAnsi="Times New Roman" w:cs="Times New Roman"/>
-          <w:sz w:val="28"/>
-          <w:szCs w:val="28"/>
-        </w:rPr>
-        <w:t xml:space="preserve"> </w:t>
-      </w:r>
-      <w:r>
-        <w:rPr>
-          <w:rFonts w:ascii="Times New Roman" w:hAnsi="Times New Roman" w:cs="Times New Roman"/>
-          <w:sz w:val="28"/>
-          <w:szCs w:val="28"/>
-        </w:rPr>
-        <w:t>заказчик уже авторизован;</w:t>
-      </w:r>
-    </w:p>
-    <w:p>
-      <w:pPr>
-        <w:pStyle w:val="a4"/>
-        <w:numPr>
-          <w:ilvl w:val="1"/>
-          <w:numId w:val="14"/>
-        </w:numPr>
-        <w:spacing w:after="0" w:line="360" w:lineRule="auto"/>
-        <w:jc w:val="both"/>
-        <w:rPr>
-          <w:rFonts w:ascii="Times New Roman" w:hAnsi="Times New Roman" w:cs="Times New Roman"/>
-          <w:sz w:val="28"/>
-          <w:szCs w:val="28"/>
-        </w:rPr>
-      </w:pPr>
-      <w:r>
-        <w:rPr>
-          <w:rFonts w:ascii="Times New Roman" w:hAnsi="Times New Roman" w:cs="Times New Roman"/>
-          <w:sz w:val="28"/>
-          <w:szCs w:val="28"/>
-        </w:rPr>
-        <w:t>Зарегистрироваться в новом окне, заполнив данные о себе и придумав пароль;</w:t>
-      </w:r>
-    </w:p>
-    <w:p>
-      <w:pPr>
-        <w:pStyle w:val="a4"/>
-        <w:numPr>
-          <w:ilvl w:val="0"/>
-          <w:numId w:val="14"/>
-        </w:numPr>
-        <w:spacing w:after="0" w:line="360" w:lineRule="auto"/>
-        <w:jc w:val="both"/>
-        <w:rPr>
-          <w:rFonts w:ascii="Times New Roman" w:hAnsi="Times New Roman" w:cs="Times New Roman"/>
-          <w:sz w:val="28"/>
-          <w:szCs w:val="28"/>
-        </w:rPr>
-      </w:pPr>
-      <w:r>
-        <w:rPr>
-          <w:rFonts w:ascii="Times New Roman" w:hAnsi="Times New Roman" w:cs="Times New Roman"/>
-          <w:sz w:val="28"/>
-          <w:szCs w:val="28"/>
-        </w:rPr>
-        <w:lastRenderedPageBreak/>
-        <w:t>После авторизации окно заказов в центральной части приложения меняется на форму заказчика, в которой можно управлять находящимися в БД своими заказами и запрашивать статистику;</w:t>
-      </w:r>
-    </w:p>
-    <w:p>
-      <w:pPr>
-        <w:pStyle w:val="a4"/>
-        <w:numPr>
-          <w:ilvl w:val="0"/>
-          <w:numId w:val="14"/>
-        </w:numPr>
-        <w:spacing w:after="0" w:line="360" w:lineRule="auto"/>
-        <w:jc w:val="both"/>
-        <w:rPr>
-          <w:rFonts w:ascii="Times New Roman" w:hAnsi="Times New Roman" w:cs="Times New Roman"/>
-          <w:sz w:val="28"/>
-          <w:szCs w:val="28"/>
-        </w:rPr>
-      </w:pPr>
-      <w:r>
-        <w:rPr>
-          <w:rFonts w:ascii="Times New Roman" w:hAnsi="Times New Roman" w:cs="Times New Roman"/>
-          <w:sz w:val="28"/>
-          <w:szCs w:val="28"/>
-        </w:rPr>
-        <w:t>Заказчик нажимает на кнопку «</w:t>
-      </w:r>
-      <w:r>
-        <w:rPr>
-          <w:rFonts w:ascii="Times New Roman" w:hAnsi="Times New Roman" w:cs="Times New Roman"/>
-          <w:sz w:val="28"/>
-          <w:szCs w:val="28"/>
-        </w:rPr>
-        <w:t>Выгрузить</w:t>
-      </w:r>
-      <w:r>
-        <w:rPr>
-          <w:rFonts w:ascii="Times New Roman" w:hAnsi="Times New Roman" w:cs="Times New Roman"/>
-          <w:sz w:val="28"/>
-          <w:szCs w:val="28"/>
-        </w:rPr>
-        <w:t xml:space="preserve"> данные»</w:t>
-      </w:r>
-      <w:r>
-        <w:rPr>
-          <w:rFonts w:ascii="Times New Roman" w:hAnsi="Times New Roman" w:cs="Times New Roman"/>
-          <w:sz w:val="28"/>
-          <w:szCs w:val="28"/>
-        </w:rPr>
-        <w:t xml:space="preserve"> </w:t>
-      </w:r>
-      <w:r>
-        <w:rPr>
-          <w:rFonts w:ascii="Times New Roman" w:hAnsi="Times New Roman" w:cs="Times New Roman"/>
-          <w:sz w:val="28"/>
-          <w:szCs w:val="28"/>
-        </w:rPr>
-        <w:t>где заказчик выбирает как</w:t>
-      </w:r>
-      <w:r>
-        <w:rPr>
-          <w:rFonts w:ascii="Times New Roman" w:hAnsi="Times New Roman" w:cs="Times New Roman"/>
-          <w:sz w:val="28"/>
-          <w:szCs w:val="28"/>
-        </w:rPr>
-        <w:t xml:space="preserve"> скачать</w:t>
-      </w:r>
-      <w:r>
-        <w:rPr>
-          <w:rFonts w:ascii="Times New Roman" w:hAnsi="Times New Roman" w:cs="Times New Roman"/>
-          <w:sz w:val="28"/>
-          <w:szCs w:val="28"/>
-        </w:rPr>
-        <w:t xml:space="preserve"> файлы.</w:t>
-      </w:r>
-    </w:p>
-    <w:p>
-      <w:pPr>
-        <w:pStyle w:val="a4"/>
-        <w:numPr>
-          <w:ilvl w:val="0"/>
-          <w:numId w:val="14"/>
-        </w:numPr>
-        <w:spacing w:after="0" w:line="360" w:lineRule="auto"/>
-        <w:jc w:val="both"/>
-        <w:rPr>
-          <w:rFonts w:ascii="Times New Roman" w:hAnsi="Times New Roman" w:cs="Times New Roman"/>
-          <w:sz w:val="28"/>
-          <w:szCs w:val="28"/>
-        </w:rPr>
-      </w:pPr>
-      <w:r>
-        <w:rPr>
-          <w:rFonts w:ascii="Times New Roman" w:hAnsi="Times New Roman" w:cs="Times New Roman"/>
-          <w:sz w:val="28"/>
-          <w:szCs w:val="28"/>
-        </w:rPr>
-        <w:t>Заказчик</w:t>
-      </w:r>
-      <w:r>
-        <w:rPr>
-          <w:rFonts w:ascii="Times New Roman" w:hAnsi="Times New Roman" w:cs="Times New Roman"/>
-          <w:sz w:val="28"/>
-          <w:szCs w:val="28"/>
-        </w:rPr>
-        <w:t xml:space="preserve"> скачивает</w:t>
-      </w:r>
-      <w:r>
-        <w:rPr>
-          <w:rFonts w:ascii="Times New Roman" w:hAnsi="Times New Roman" w:cs="Times New Roman"/>
-          <w:sz w:val="28"/>
-          <w:szCs w:val="28"/>
-        </w:rPr>
-        <w:t xml:space="preserve"> файлы в БД.</w:t>
-      </w:r>
-    </w:p>
-    <w:p>
-      <w:pPr>
-        <w:pStyle w:val="a4"/>
-        <w:spacing w:after="0" w:line="360" w:lineRule="auto"/>
-        <w:ind w:left="0" w:firstLine="709"/>
-        <w:jc w:val="both"/>
-        <w:rPr>
-          <w:rFonts w:ascii="Times New Roman" w:hAnsi="Times New Roman" w:cs="Times New Roman"/>
-          <w:b/>
-          <w:sz w:val="28"/>
-          <w:szCs w:val="28"/>
-        </w:rPr>
-      </w:pPr>
-      <w:r>
-        <w:rPr>
-          <w:rFonts w:ascii="Times New Roman" w:hAnsi="Times New Roman" w:cs="Times New Roman"/>
-          <w:b/>
-          <w:sz w:val="28"/>
-          <w:szCs w:val="28"/>
-        </w:rPr>
-        <w:t>Альтернативный сценарий.</w:t>
-      </w:r>
-    </w:p>
-    <w:p>
-      <w:pPr>
-        <w:pStyle w:val="a4"/>
-        <w:spacing w:after="0" w:line="360" w:lineRule="auto"/>
-        <w:ind w:left="0" w:firstLine="709"/>
-        <w:jc w:val="both"/>
-        <w:rPr>
-          <w:rFonts w:ascii="Times New Roman" w:hAnsi="Times New Roman" w:cs="Times New Roman"/>
-          <w:b/>
-          <w:sz w:val="28"/>
-          <w:szCs w:val="28"/>
-        </w:rPr>
-      </w:pPr>
-      <w:r>
-        <w:rPr>
-          <w:rFonts w:ascii="Times New Roman" w:hAnsi="Times New Roman" w:cs="Times New Roman"/>
-          <w:b/>
-          <w:sz w:val="28"/>
-          <w:szCs w:val="28"/>
-        </w:rPr>
-        <w:t xml:space="preserve">Действующее лицо: </w:t>
-      </w:r>
-      <w:r>
-        <w:rPr>
-          <w:rFonts w:ascii="Times New Roman" w:hAnsi="Times New Roman" w:cs="Times New Roman"/>
-          <w:b/>
-          <w:sz w:val="28"/>
-          <w:szCs w:val="28"/>
-        </w:rPr>
-        <w:t>Заказчик</w:t>
+      <w:r>
+        <w:rPr>
+          <w:rFonts w:ascii="Times New Roman" w:hAnsi="Times New Roman" w:cs="Times New Roman"/>
+          <w:b/>
+          <w:sz w:val="28"/>
+          <w:szCs w:val="28"/>
+        </w:rPr>
+        <w:t>ик</w:t>
       </w:r>
     </w:p>
     <w:p>
@@ -4224,7 +5110,7 @@
           <w:sz w:val="28"/>
           <w:szCs w:val="28"/>
         </w:rPr>
-        <w:t>Заказчик, войдя в приложение, входит в окно авторизации;</w:t>
+        <w:t>Админ, войдя в приложение, входит в окно авторизации;</w:t>
       </w:r>
     </w:p>
     <w:p>
@@ -4248,7 +5134,23 @@
           <w:sz w:val="28"/>
           <w:szCs w:val="28"/>
         </w:rPr>
-        <w:t xml:space="preserve">Заказчик неправильно указывает </w:t>
+        <w:t>Админ</w:t>
+      </w:r>
+      <w:r>
+        <w:rPr>
+          <w:rFonts w:ascii="Times New Roman" w:hAnsi="Times New Roman" w:cs="Times New Roman"/>
+          <w:sz w:val="28"/>
+          <w:szCs w:val="28"/>
+        </w:rPr>
+        <w:t xml:space="preserve"> </w:t>
+      </w:r>
+      <w:r>
+        <w:rPr>
+          <w:rFonts w:ascii="Times New Roman" w:hAnsi="Times New Roman" w:cs="Times New Roman"/>
+          <w:sz w:val="28"/>
+          <w:szCs w:val="28"/>
+        </w:rPr>
+        <w:t xml:space="preserve">неправильно указывает </w:t>
       </w:r>
       <w:r>
         <w:rPr>
@@ -4314,7 +5216,23 @@
           <w:sz w:val="28"/>
           <w:szCs w:val="28"/>
         </w:rPr>
-        <w:t>Заказчик остается в статусе «неавторизированного пользователя».</w:t>
+        <w:t>Админ</w:t>
+      </w:r>
+      <w:r>
+        <w:rPr>
+          <w:rFonts w:ascii="Times New Roman" w:hAnsi="Times New Roman" w:cs="Times New Roman"/>
+          <w:sz w:val="28"/>
+          <w:szCs w:val="28"/>
+        </w:rPr>
+        <w:t xml:space="preserve"> </w:t>
+      </w:r>
+      <w:r>
+        <w:rPr>
+          <w:rFonts w:ascii="Times New Roman" w:hAnsi="Times New Roman" w:cs="Times New Roman"/>
+          <w:sz w:val="28"/>
+          <w:szCs w:val="28"/>
+        </w:rPr>
+        <w:t>остается в статусе «неавторизированного пользователя».</w:t>
       </w:r>
     </w:p>
     <w:p>
@@ -4391,8 +5309,8 @@
 </file>
 
 <file path=word/numbering.xml><?xml version="1.0" encoding="utf-8"?>
-<w:numbering xmlns:wpc="http://schemas.microsoft.com/office/word/2010/wordprocessingCanvas" xmlns:cx="http://schemas.microsoft.com/office/drawing/2014/chartex" xmlns:mc="http://schemas.openxmlformats.org/markup-compatibility/2006" xmlns:o="urn:schemas-microsoft-com:office:office" xmlns:r="http://schemas.openxmlformats.org/officeDocument/2006/relationships" xmlns:m="http://schemas.openxmlformats.org/officeDocument/2006/math" xmlns:v="urn:schemas-microsoft-com:vml" xmlns:wp14="http://schemas.microsoft.com/office/word/2010/wordprocessingDrawing" xmlns:wp="http://schemas.openxmlformats.org/drawingml/2006/wordprocessingDrawing" xmlns:w10="urn:schemas-microsoft-com:office:word" xmlns:w="http://schemas.openxmlformats.org/wordprocessingml/2006/main" xmlns:w14="http://schemas.microsoft.com/office/word/2010/wordml" xmlns:w15="http://schemas.microsoft.com/office/word/2012/wordml" xmlns:w16se="http://schemas.microsoft.com/office/word/2015/wordml/symex" xmlns:wpg="http://schemas.microsoft.com/office/word/2010/wordprocessingGroup" xmlns:wpi="http://schemas.microsoft.com/office/word/2010/wordprocessingInk" xmlns:wne="http://schemas.microsoft.com/office/word/2006/wordml" xmlns:wps="http://schemas.microsoft.com/office/word/2010/wordprocessingShape" mc:Ignorable="w14 w15 w16se wp14">
-  <w:abstractNum w:abstractNumId="0" w15:restartNumberingAfterBreak="0">
+<w:numbering xmlns:wpc="http://schemas.microsoft.com/office/word/2010/wordprocessingCanvas" xmlns:mc="http://schemas.openxmlformats.org/markup-compatibility/2006" xmlns:o="urn:schemas-microsoft-com:office:office" xmlns:r="http://schemas.openxmlformats.org/officeDocument/2006/relationships" xmlns:m="http://schemas.openxmlformats.org/officeDocument/2006/math" xmlns:v="urn:schemas-microsoft-com:vml" xmlns:wp14="http://schemas.microsoft.com/office/word/2010/wordprocessingDrawing" xmlns:wp="http://schemas.openxmlformats.org/drawingml/2006/wordprocessingDrawing" xmlns:w10="urn:schemas-microsoft-com:office:word" xmlns:w="http://schemas.openxmlformats.org/wordprocessingml/2006/main" xmlns:w14="http://schemas.microsoft.com/office/word/2010/wordml" xmlns:w15="http://schemas.microsoft.com/office/word/2012/wordml" xmlns:wpg="http://schemas.microsoft.com/office/word/2010/wordprocessingGroup" xmlns:wpi="http://schemas.microsoft.com/office/word/2010/wordprocessingInk" xmlns:wne="http://schemas.microsoft.com/office/word/2006/wordml" xmlns:wps="http://schemas.microsoft.com/office/word/2010/wordprocessingShape" mc:Ignorable="w14 w15 wp14">
+  <w:abstractNum w:abstractNumId="0">
     <w:nsid w:val="01875702"/>
     <w:multiLevelType w:val="hybridMultilevel"/>
     <w:tmpl w:val="4B1A80B4"/>
@@ -4505,7 +5423,96 @@
       </w:rPr>
     </w:lvl>
   </w:abstractNum>
-  <w:abstractNum w:abstractNumId="1" w15:restartNumberingAfterBreak="0">
+  <w:abstractNum w:abstractNumId="1">
+    <w:nsid w:val="03E05F31"/>
+    <w:multiLevelType w:val="hybridMultilevel"/>
+    <w:tmpl w:val="62F2796E"/>
+    <w:lvl w:ilvl="0" w:tplc="0FF486BC">
+      <w:start w:val="1"/>
+      <w:numFmt w:val="decimal"/>
+      <w:lvlText w:val="%1."/>
+      <w:lvlJc w:val="left"/>
+      <w:pPr>
+        <w:ind w:left="1069" w:hanging="360"/>
+      </w:pPr>
+      <w:rPr>
+        <w:rFonts w:hint="default"/>
+      </w:rPr>
+    </w:lvl>
+    <w:lvl w:ilvl="1" w:tplc="04190019">
+      <w:start w:val="1"/>
+      <w:numFmt w:val="lowerLetter"/>
+      <w:lvlText w:val="%2."/>
+      <w:lvlJc w:val="left"/>
+      <w:pPr>
+        <w:ind w:left="1789" w:hanging="360"/>
+      </w:pPr>
+    </w:lvl>
+    <w:lvl w:ilvl="2" w:tplc="0419001B" w:tentative="1">
+      <w:start w:val="1"/>
+      <w:numFmt w:val="lowerRoman"/>
+      <w:lvlText w:val="%3."/>
+      <w:lvlJc w:val="right"/>
+      <w:pPr>
+        <w:ind w:left="2509" w:hanging="180"/>
+      </w:pPr>
+    </w:lvl>
+    <w:lvl w:ilvl="3" w:tplc="0419000F" w:tentative="1">
+      <w:start w:val="1"/>
+      <w:numFmt w:val="decimal"/>
+      <w:lvlText w:val="%4."/>
+      <w:lvlJc w:val="left"/>
+      <w:pPr>
+        <w:ind w:left="3229" w:hanging="360"/>
+      </w:pPr>
+    </w:lvl>
+    <w:lvl w:ilvl="4" w:tplc="04190019" w:tentative="1">
+      <w:start w:val="1"/>
+      <w:numFmt w:val="lowerLetter"/>
+      <w:lvlText w:val="%5."/>
+      <w:lvlJc w:val="left"/>
+      <w:pPr>
+        <w:ind w:left="3949" w:hanging="360"/>
+      </w:pPr>
+    </w:lvl>
+    <w:lvl w:ilvl="5" w:tplc="0419001B" w:tentative="1">
+      <w:start w:val="1"/>
+      <w:numFmt w:val="lowerRoman"/>
+      <w:lvlText w:val="%6."/>
+      <w:lvlJc w:val="right"/>
+      <w:pPr>
+        <w:ind w:left="4669" w:hanging="180"/>
+      </w:pPr>
+    </w:lvl>
+    <w:lvl w:ilvl="6" w:tplc="0419000F" w:tentative="1">
+      <w:start w:val="1"/>
+      <w:numFmt w:val="decimal"/>
+      <w:lvlText w:val="%7."/>
+      <w:lvlJc w:val="left"/>
+      <w:pPr>
+        <w:ind w:left="5389" w:hanging="360"/>
+      </w:pPr>
+    </w:lvl>
+    <w:lvl w:ilvl="7" w:tplc="04190019" w:tentative="1">
+      <w:start w:val="1"/>
+      <w:numFmt w:val="lowerLetter"/>
+      <w:lvlText w:val="%8."/>
+      <w:lvlJc w:val="left"/>
+      <w:pPr>
+        <w:ind w:left="6109" w:hanging="360"/>
+      </w:pPr>
+    </w:lvl>
+    <w:lvl w:ilvl="8" w:tplc="0419001B" w:tentative="1">
+      <w:start w:val="1"/>
+      <w:numFmt w:val="lowerRoman"/>
+      <w:lvlText w:val="%9."/>
+      <w:lvlJc w:val="right"/>
+      <w:pPr>
+        <w:ind w:left="6829" w:hanging="180"/>
+      </w:pPr>
+    </w:lvl>
+  </w:abstractNum>
+  <w:abstractNum w:abstractNumId="2">
     <w:nsid w:val="05D15337"/>
     <w:multiLevelType w:val="hybridMultilevel"/>
     <w:tmpl w:val="D1C2B272"/>
@@ -4597,7 +5604,7 @@
       </w:pPr>
     </w:lvl>
   </w:abstractNum>
-  <w:abstractNum w:abstractNumId="2" w15:restartNumberingAfterBreak="0">
+  <w:abstractNum w:abstractNumId="3">
     <w:nsid w:val="10414B0A"/>
     <w:multiLevelType w:val="hybridMultilevel"/>
     <w:tmpl w:val="FFF8804E"/>
@@ -4683,7 +5690,7 @@
       </w:pPr>
     </w:lvl>
   </w:abstractNum>
-  <w:abstractNum w:abstractNumId="3" w15:restartNumberingAfterBreak="0">
+  <w:abstractNum w:abstractNumId="4">
     <w:nsid w:val="122E19EF"/>
     <w:multiLevelType w:val="hybridMultilevel"/>
     <w:tmpl w:val="92902828"/>
@@ -4772,7 +5779,7 @@
       </w:pPr>
     </w:lvl>
   </w:abstractNum>
-  <w:abstractNum w:abstractNumId="4" w15:restartNumberingAfterBreak="0">
+  <w:abstractNum w:abstractNumId="5">
     <w:nsid w:val="150B6A18"/>
     <w:multiLevelType w:val="hybridMultilevel"/>
     <w:tmpl w:val="92902828"/>
@@ -4861,7 +5868,7 @@
       </w:pPr>
     </w:lvl>
   </w:abstractNum>
-  <w:abstractNum w:abstractNumId="5" w15:restartNumberingAfterBreak="0">
+  <w:abstractNum w:abstractNumId="6">
     <w:nsid w:val="1C7440DC"/>
     <w:multiLevelType w:val="hybridMultilevel"/>
     <w:tmpl w:val="ECCAA7C0"/>
@@ -4974,7 +5981,7 @@
       </w:rPr>
     </w:lvl>
   </w:abstractNum>
-  <w:abstractNum w:abstractNumId="6" w15:restartNumberingAfterBreak="0">
+  <w:abstractNum w:abstractNumId="7">
     <w:nsid w:val="1D586196"/>
     <w:multiLevelType w:val="hybridMultilevel"/>
     <w:tmpl w:val="92902828"/>
@@ -5063,7 +6070,7 @@
       </w:pPr>
     </w:lvl>
   </w:abstractNum>
-  <w:abstractNum w:abstractNumId="7" w15:restartNumberingAfterBreak="0">
+  <w:abstractNum w:abstractNumId="8">
     <w:nsid w:val="24545327"/>
     <w:multiLevelType w:val="hybridMultilevel"/>
     <w:tmpl w:val="92902828"/>
@@ -5152,7 +6159,7 @@
       </w:pPr>
     </w:lvl>
   </w:abstractNum>
-  <w:abstractNum w:abstractNumId="8" w15:restartNumberingAfterBreak="0">
+  <w:abstractNum w:abstractNumId="9">
     <w:nsid w:val="264A2153"/>
     <w:multiLevelType w:val="hybridMultilevel"/>
     <w:tmpl w:val="92902828"/>
@@ -5241,7 +6248,7 @@
       </w:pPr>
     </w:lvl>
   </w:abstractNum>
-  <w:abstractNum w:abstractNumId="9" w15:restartNumberingAfterBreak="0">
+  <w:abstractNum w:abstractNumId="10">
     <w:nsid w:val="381B31E8"/>
     <w:multiLevelType w:val="hybridMultilevel"/>
     <w:tmpl w:val="DB363F20"/>
@@ -5354,7 +6361,7 @@
       </w:rPr>
     </w:lvl>
   </w:abstractNum>
-  <w:abstractNum w:abstractNumId="10" w15:restartNumberingAfterBreak="0">
+  <w:abstractNum w:abstractNumId="11">
     <w:nsid w:val="392D228C"/>
     <w:multiLevelType w:val="hybridMultilevel"/>
     <w:tmpl w:val="0FE644E6"/>
@@ -5467,7 +6474,7 @@
       </w:rPr>
     </w:lvl>
   </w:abstractNum>
-  <w:abstractNum w:abstractNumId="11" w15:restartNumberingAfterBreak="0">
+  <w:abstractNum w:abstractNumId="12">
     <w:nsid w:val="3E033CA8"/>
     <w:multiLevelType w:val="hybridMultilevel"/>
     <w:tmpl w:val="92C86DC4"/>
@@ -5580,7 +6587,7 @@
       </w:rPr>
     </w:lvl>
   </w:abstractNum>
-  <w:abstractNum w:abstractNumId="12" w15:restartNumberingAfterBreak="0">
+  <w:abstractNum w:abstractNumId="13">
     <w:nsid w:val="3F090A53"/>
     <w:multiLevelType w:val="hybridMultilevel"/>
     <w:tmpl w:val="888CDC64"/>
@@ -5666,7 +6673,96 @@
       </w:pPr>
     </w:lvl>
   </w:abstractNum>
-  <w:abstractNum w:abstractNumId="13" w15:restartNumberingAfterBreak="0">
+  <w:abstractNum w:abstractNumId="14">
+    <w:nsid w:val="409E3174"/>
+    <w:multiLevelType w:val="hybridMultilevel"/>
+    <w:tmpl w:val="7370020A"/>
+    <w:lvl w:ilvl="0" w:tplc="0419000F">
+      <w:start w:val="1"/>
+      <w:numFmt w:val="decimal"/>
+      <w:lvlText w:val="%1."/>
+      <w:lvlJc w:val="left"/>
+      <w:pPr>
+        <w:ind w:left="1068" w:hanging="360"/>
+      </w:pPr>
+      <w:rPr>
+        <w:rFonts w:hint="default"/>
+      </w:rPr>
+    </w:lvl>
+    <w:lvl w:ilvl="1" w:tplc="04190019">
+      <w:start w:val="1"/>
+      <w:numFmt w:val="lowerLetter"/>
+      <w:lvlText w:val="%2."/>
+      <w:lvlJc w:val="left"/>
+      <w:pPr>
+        <w:ind w:left="1788" w:hanging="360"/>
+      </w:pPr>
+    </w:lvl>
+    <w:lvl w:ilvl="2" w:tplc="0419001B" w:tentative="1">
+      <w:start w:val="1"/>
+      <w:numFmt w:val="lowerRoman"/>
+      <w:lvlText w:val="%3."/>
+      <w:lvlJc w:val="right"/>
+      <w:pPr>
+        <w:ind w:left="2508" w:hanging="180"/>
+      </w:pPr>
+    </w:lvl>
+    <w:lvl w:ilvl="3" w:tplc="0419000F" w:tentative="1">
+      <w:start w:val="1"/>
+      <w:numFmt w:val="decimal"/>
+      <w:lvlText w:val="%4."/>
+      <w:lvlJc w:val="left"/>
+      <w:pPr>
+        <w:ind w:left="3228" w:hanging="360"/>
+      </w:pPr>
+    </w:lvl>
+    <w:lvl w:ilvl="4" w:tplc="04190019" w:tentative="1">
+      <w:start w:val="1"/>
+      <w:numFmt w:val="lowerLetter"/>
+      <w:lvlText w:val="%5."/>
+      <w:lvlJc w:val="left"/>
+      <w:pPr>
+        <w:ind w:left="3948" w:hanging="360"/>
+      </w:pPr>
+    </w:lvl>
+    <w:lvl w:ilvl="5" w:tplc="0419001B" w:tentative="1">
+      <w:start w:val="1"/>
+      <w:numFmt w:val="lowerRoman"/>
+      <w:lvlText w:val="%6."/>
+      <w:lvlJc w:val="right"/>
+      <w:pPr>
+        <w:ind w:left="4668" w:hanging="180"/>
+      </w:pPr>
+    </w:lvl>
+    <w:lvl w:ilvl="6" w:tplc="0419000F" w:tentative="1">
+      <w:start w:val="1"/>
+      <w:numFmt w:val="decimal"/>
+      <w:lvlText w:val="%7."/>
+      <w:lvlJc w:val="left"/>
+      <w:pPr>
+        <w:ind w:left="5388" w:hanging="360"/>
+      </w:pPr>
+    </w:lvl>
+    <w:lvl w:ilvl="7" w:tplc="04190019" w:tentative="1">
+      <w:start w:val="1"/>
+      <w:numFmt w:val="lowerLetter"/>
+      <w:lvlText w:val="%8."/>
+      <w:lvlJc w:val="left"/>
+      <w:pPr>
+        <w:ind w:left="6108" w:hanging="360"/>
+      </w:pPr>
+    </w:lvl>
+    <w:lvl w:ilvl="8" w:tplc="0419001B" w:tentative="1">
+      <w:start w:val="1"/>
+      <w:numFmt w:val="lowerRoman"/>
+      <w:lvlText w:val="%9."/>
+      <w:lvlJc w:val="right"/>
+      <w:pPr>
+        <w:ind w:left="6828" w:hanging="180"/>
+      </w:pPr>
+    </w:lvl>
+  </w:abstractNum>
+  <w:abstractNum w:abstractNumId="15">
     <w:nsid w:val="4C0237FB"/>
     <w:multiLevelType w:val="hybridMultilevel"/>
     <w:tmpl w:val="92902828"/>
@@ -5755,7 +6851,7 @@
       </w:pPr>
     </w:lvl>
   </w:abstractNum>
-  <w:abstractNum w:abstractNumId="14" w15:restartNumberingAfterBreak="0">
+  <w:abstractNum w:abstractNumId="16">
     <w:nsid w:val="50CF687C"/>
     <w:multiLevelType w:val="hybridMultilevel"/>
     <w:tmpl w:val="5E7AE3F8"/>
@@ -5842,55 +6938,61 @@
     </w:lvl>
   </w:abstractNum>
   <w:num w:numId="1">
-    <w:abstractNumId w:val="11"/>
+    <w:abstractNumId w:val="12"/>
   </w:num>
   <w:num w:numId="2">
-    <w:abstractNumId w:val="1"/>
+    <w:abstractNumId w:val="2"/>
   </w:num>
   <w:num w:numId="3">
     <w:abstractNumId w:val="0"/>
   </w:num>
   <w:num w:numId="4">
+    <w:abstractNumId w:val="10"/>
+  </w:num>
+  <w:num w:numId="5">
+    <w:abstractNumId w:val="11"/>
+  </w:num>
+  <w:num w:numId="6">
+    <w:abstractNumId w:val="6"/>
+  </w:num>
+  <w:num w:numId="7">
+    <w:abstractNumId w:val="13"/>
+  </w:num>
+  <w:num w:numId="8">
+    <w:abstractNumId w:val="3"/>
+  </w:num>
+  <w:num w:numId="9">
+    <w:abstractNumId w:val="16"/>
+  </w:num>
+  <w:num w:numId="10">
+    <w:abstractNumId w:val="4"/>
+  </w:num>
+  <w:num w:numId="11">
+    <w:abstractNumId w:val="5"/>
+  </w:num>
+  <w:num w:numId="12">
+    <w:abstractNumId w:val="8"/>
+  </w:num>
+  <w:num w:numId="13">
+    <w:abstractNumId w:val="15"/>
+  </w:num>
+  <w:num w:numId="14">
     <w:abstractNumId w:val="9"/>
   </w:num>
-  <w:num w:numId="5">
-    <w:abstractNumId w:val="10"/>
-  </w:num>
-  <w:num w:numId="6">
-    <w:abstractNumId w:val="5"/>
-  </w:num>
-  <w:num w:numId="7">
-    <w:abstractNumId w:val="12"/>
-  </w:num>
-  <w:num w:numId="8">
-    <w:abstractNumId w:val="2"/>
-  </w:num>
-  <w:num w:numId="9">
-    <w:abstractNumId w:val="14"/>
-  </w:num>
-  <w:num w:numId="10">
-    <w:abstractNumId w:val="3"/>
-  </w:num>
-  <w:num w:numId="11">
-    <w:abstractNumId w:val="4"/>
-  </w:num>
-  <w:num w:numId="12">
+  <w:num w:numId="15">
     <w:abstractNumId w:val="7"/>
   </w:num>
-  <w:num w:numId="13">
-    <w:abstractNumId w:val="13"/>
+  <w:num w:numId="16">
+    <w:abstractNumId w:val="1"/>
   </w:num>
-  <w:num w:numId="14">
-    <w:abstractNumId w:val="8"/>
-  </w:num>
-  <w:num w:numId="15">
-    <w:abstractNumId w:val="6"/>
+  <w:num w:numId="17">
+    <w:abstractNumId w:val="14"/>
   </w:num>
 </w:numbering>
 </file>
 
 <file path=word/styles.xml><?xml version="1.0" encoding="utf-8"?>
-<w:styles xmlns:mc="http://schemas.openxmlformats.org/markup-compatibility/2006" xmlns:r="http://schemas.openxmlformats.org/officeDocument/2006/relationships" xmlns:w="http://schemas.openxmlformats.org/wordprocessingml/2006/main" xmlns:w14="http://schemas.microsoft.com/office/word/2010/wordml" xmlns:w15="http://schemas.microsoft.com/office/word/2012/wordml" xmlns:w16se="http://schemas.microsoft.com/office/word/2015/wordml/symex" mc:Ignorable="w14 w15 w16se">
+<w:styles xmlns:mc="http://schemas.openxmlformats.org/markup-compatibility/2006" xmlns:r="http://schemas.openxmlformats.org/officeDocument/2006/relationships" xmlns:w="http://schemas.openxmlformats.org/wordprocessingml/2006/main" xmlns:w14="http://schemas.microsoft.com/office/word/2010/wordml" xmlns:w15="http://schemas.microsoft.com/office/word/2012/wordml" mc:Ignorable="w14 w15">
   <w:docDefaults>
     <w:rPrDefault>
       <w:rPr>

</xml_diff>